<commit_message>
GUI Design Document and CSS changes
</commit_message>
<xml_diff>
--- a/Documents/Software/GUI Design.docx
+++ b/Documents/Software/GUI Design.docx
@@ -39,7 +39,7 @@
       <w:r>
         <w:rPr>
           <w:noProof/>
-          <w:lang w:eastAsia="en-GB"/>
+          <w:lang w:val="en-IN" w:eastAsia="en-IN"/>
         </w:rPr>
         <w:drawing>
           <wp:inline distT="0" distB="0" distL="0" distR="0" wp14:anchorId="23B8FAA1" wp14:editId="0E1FB039">
@@ -201,11 +201,11 @@
         <w:tblLook w:val="04A0" w:firstRow="1" w:lastRow="0" w:firstColumn="1" w:lastColumn="0" w:noHBand="0" w:noVBand="1"/>
       </w:tblPr>
       <w:tblGrid>
-        <w:gridCol w:w="1125"/>
-        <w:gridCol w:w="1469"/>
-        <w:gridCol w:w="1415"/>
+        <w:gridCol w:w="1124"/>
+        <w:gridCol w:w="1494"/>
+        <w:gridCol w:w="1409"/>
         <w:gridCol w:w="1273"/>
-        <w:gridCol w:w="3734"/>
+        <w:gridCol w:w="3716"/>
       </w:tblGrid>
       <w:tr>
         <w:trPr>
@@ -352,12 +352,16 @@
               <w:jc w:val="center"/>
               <w:rPr>
                 <w:i/>
+                <w:sz w:val="21"/>
+                <w:szCs w:val="21"/>
                 <w:lang w:val="en-US"/>
               </w:rPr>
             </w:pPr>
             <w:r>
               <w:rPr>
                 <w:i/>
+                <w:sz w:val="21"/>
+                <w:szCs w:val="21"/>
                 <w:lang w:val="en-US"/>
               </w:rPr>
               <w:t>1.0</w:t>
@@ -374,12 +378,16 @@
               <w:jc w:val="center"/>
               <w:rPr>
                 <w:i/>
+                <w:sz w:val="21"/>
+                <w:szCs w:val="21"/>
                 <w:lang w:val="en-US"/>
               </w:rPr>
             </w:pPr>
             <w:r>
               <w:rPr>
                 <w:i/>
+                <w:sz w:val="21"/>
+                <w:szCs w:val="21"/>
                 <w:lang w:val="en-US"/>
               </w:rPr>
               <w:t xml:space="preserve">J. </w:t>
@@ -387,6 +395,8 @@
             <w:r>
               <w:rPr>
                 <w:i/>
+                <w:sz w:val="21"/>
+                <w:szCs w:val="21"/>
                 <w:lang w:val="en-US"/>
               </w:rPr>
               <w:t>Caine</w:t>
@@ -403,12 +413,16 @@
               <w:jc w:val="center"/>
               <w:rPr>
                 <w:i/>
+                <w:sz w:val="21"/>
+                <w:szCs w:val="21"/>
                 <w:lang w:val="en-US"/>
               </w:rPr>
             </w:pPr>
             <w:r>
               <w:rPr>
                 <w:i/>
+                <w:sz w:val="21"/>
+                <w:szCs w:val="21"/>
                 <w:lang w:val="en-US"/>
               </w:rPr>
               <w:t>0</w:t>
@@ -416,6 +430,8 @@
             <w:r>
               <w:rPr>
                 <w:i/>
+                <w:sz w:val="21"/>
+                <w:szCs w:val="21"/>
                 <w:lang w:val="en-US"/>
               </w:rPr>
               <w:t>7/05</w:t>
@@ -423,6 +439,8 @@
             <w:r>
               <w:rPr>
                 <w:i/>
+                <w:sz w:val="21"/>
+                <w:szCs w:val="21"/>
                 <w:lang w:val="en-US"/>
               </w:rPr>
               <w:t>/2014</w:t>
@@ -439,14 +457,16 @@
               <w:jc w:val="center"/>
               <w:rPr>
                 <w:i/>
-                <w:szCs w:val="18"/>
+                <w:sz w:val="21"/>
+                <w:szCs w:val="21"/>
                 <w:lang w:val="en-US"/>
               </w:rPr>
             </w:pPr>
             <w:r>
               <w:rPr>
                 <w:i/>
-                <w:szCs w:val="18"/>
+                <w:sz w:val="21"/>
+                <w:szCs w:val="21"/>
                 <w:lang w:val="en-US"/>
               </w:rPr>
               <w:t>All</w:t>
@@ -463,14 +483,16 @@
               <w:jc w:val="center"/>
               <w:rPr>
                 <w:i/>
-                <w:szCs w:val="18"/>
+                <w:sz w:val="21"/>
+                <w:szCs w:val="21"/>
                 <w:lang w:val="en-US"/>
               </w:rPr>
             </w:pPr>
             <w:r>
               <w:rPr>
                 <w:i/>
-                <w:szCs w:val="18"/>
+                <w:sz w:val="21"/>
+                <w:szCs w:val="21"/>
                 <w:lang w:val="en-US"/>
               </w:rPr>
               <w:t>Created document</w:t>
@@ -491,9 +513,19 @@
               <w:ind w:firstLine="0"/>
               <w:jc w:val="center"/>
               <w:rPr>
+                <w:sz w:val="21"/>
+                <w:szCs w:val="21"/>
                 <w:lang w:val="en-US"/>
               </w:rPr>
             </w:pPr>
+            <w:r>
+              <w:rPr>
+                <w:sz w:val="21"/>
+                <w:szCs w:val="21"/>
+                <w:lang w:val="en-US"/>
+              </w:rPr>
+              <w:t>2.0</w:t>
+            </w:r>
           </w:p>
         </w:tc>
         <w:tc>
@@ -505,9 +537,50 @@
               <w:ind w:firstLine="0"/>
               <w:jc w:val="center"/>
               <w:rPr>
+                <w:sz w:val="21"/>
+                <w:szCs w:val="21"/>
                 <w:lang w:val="en-US"/>
               </w:rPr>
             </w:pPr>
+            <w:proofErr w:type="spellStart"/>
+            <w:r>
+              <w:rPr>
+                <w:sz w:val="21"/>
+                <w:szCs w:val="21"/>
+                <w:lang w:val="en-US"/>
+              </w:rPr>
+              <w:t>A.Gangotra</w:t>
+            </w:r>
+            <w:proofErr w:type="spellEnd"/>
+            <w:r>
+              <w:rPr>
+                <w:sz w:val="21"/>
+                <w:szCs w:val="21"/>
+                <w:lang w:val="en-US"/>
+              </w:rPr>
+              <w:t xml:space="preserve"> &amp;</w:t>
+            </w:r>
+          </w:p>
+          <w:p>
+            <w:pPr>
+              <w:ind w:firstLine="0"/>
+              <w:jc w:val="center"/>
+              <w:rPr>
+                <w:sz w:val="21"/>
+                <w:szCs w:val="21"/>
+                <w:lang w:val="en-US"/>
+              </w:rPr>
+            </w:pPr>
+            <w:proofErr w:type="spellStart"/>
+            <w:r>
+              <w:rPr>
+                <w:sz w:val="21"/>
+                <w:szCs w:val="21"/>
+                <w:lang w:val="en-US"/>
+              </w:rPr>
+              <w:t>J.Oatley</w:t>
+            </w:r>
+            <w:proofErr w:type="spellEnd"/>
           </w:p>
         </w:tc>
         <w:tc>
@@ -519,9 +592,19 @@
               <w:ind w:firstLine="0"/>
               <w:jc w:val="center"/>
               <w:rPr>
+                <w:sz w:val="21"/>
+                <w:szCs w:val="21"/>
                 <w:lang w:val="en-US"/>
               </w:rPr>
             </w:pPr>
+            <w:r>
+              <w:rPr>
+                <w:sz w:val="21"/>
+                <w:szCs w:val="21"/>
+                <w:lang w:val="en-US"/>
+              </w:rPr>
+              <w:t>03/06/2014</w:t>
+            </w:r>
           </w:p>
         </w:tc>
         <w:tc>
@@ -531,12 +614,21 @@
           <w:p>
             <w:pPr>
               <w:ind w:firstLine="0"/>
+              <w:jc w:val="center"/>
               <w:rPr>
-                <w:sz w:val="18"/>
-                <w:szCs w:val="18"/>
+                <w:sz w:val="21"/>
+                <w:szCs w:val="21"/>
                 <w:lang w:val="en-US"/>
               </w:rPr>
             </w:pPr>
+            <w:r>
+              <w:rPr>
+                <w:sz w:val="21"/>
+                <w:szCs w:val="21"/>
+                <w:lang w:val="en-US"/>
+              </w:rPr>
+              <w:t>All</w:t>
+            </w:r>
           </w:p>
         </w:tc>
         <w:tc>
@@ -546,13 +638,23 @@
           <w:p>
             <w:pPr>
               <w:ind w:firstLine="0"/>
+              <w:jc w:val="center"/>
               <w:rPr>
                 <w:i/>
-                <w:sz w:val="18"/>
-                <w:szCs w:val="18"/>
+                <w:sz w:val="21"/>
+                <w:szCs w:val="21"/>
                 <w:lang w:val="en-US"/>
               </w:rPr>
             </w:pPr>
+            <w:r>
+              <w:rPr>
+                <w:i/>
+                <w:sz w:val="21"/>
+                <w:szCs w:val="21"/>
+                <w:lang w:val="en-US"/>
+              </w:rPr>
+              <w:t>Final GUI Design</w:t>
+            </w:r>
           </w:p>
         </w:tc>
       </w:tr>
@@ -1693,7 +1795,7 @@
       <w:r>
         <w:rPr>
           <w:noProof/>
-          <w:lang w:eastAsia="en-GB"/>
+          <w:lang w:val="en-IN" w:eastAsia="en-IN"/>
         </w:rPr>
         <mc:AlternateContent>
           <mc:Choice Requires="wps">
@@ -1774,7 +1876,90 @@
       <w:r>
         <w:rPr>
           <w:noProof/>
-          <w:lang w:eastAsia="en-GB"/>
+          <w:lang w:val="en-IN" w:eastAsia="en-IN"/>
+        </w:rPr>
+        <mc:AlternateContent>
+          <mc:Choice Requires="wps">
+            <w:drawing>
+              <wp:anchor distT="0" distB="0" distL="114300" distR="114300" simplePos="0" relativeHeight="251812864" behindDoc="0" locked="0" layoutInCell="1" allowOverlap="1" wp14:anchorId="58544397" wp14:editId="427836C1">
+                <wp:simplePos x="0" y="0"/>
+                <wp:positionH relativeFrom="column">
+                  <wp:posOffset>361950</wp:posOffset>
+                </wp:positionH>
+                <wp:positionV relativeFrom="paragraph">
+                  <wp:posOffset>28575</wp:posOffset>
+                </wp:positionV>
+                <wp:extent cx="809625" cy="276225"/>
+                <wp:effectExtent l="0" t="0" r="28575" b="28575"/>
+                <wp:wrapNone/>
+                <wp:docPr id="12" name="Rectangle 12"/>
+                <wp:cNvGraphicFramePr/>
+                <a:graphic xmlns:a="http://schemas.openxmlformats.org/drawingml/2006/main">
+                  <a:graphicData uri="http://schemas.microsoft.com/office/word/2010/wordprocessingShape">
+                    <wps:wsp>
+                      <wps:cNvSpPr/>
+                      <wps:spPr>
+                        <a:xfrm>
+                          <a:off x="0" y="0"/>
+                          <a:ext cx="809625" cy="276225"/>
+                        </a:xfrm>
+                        <a:prstGeom prst="rect">
+                          <a:avLst/>
+                        </a:prstGeom>
+                        <a:solidFill>
+                          <a:schemeClr val="bg2"/>
+                        </a:solidFill>
+                        <a:ln>
+                          <a:solidFill>
+                            <a:schemeClr val="tx1"/>
+                          </a:solidFill>
+                        </a:ln>
+                      </wps:spPr>
+                      <wps:style>
+                        <a:lnRef idx="2">
+                          <a:schemeClr val="dk1">
+                            <a:shade val="50000"/>
+                          </a:schemeClr>
+                        </a:lnRef>
+                        <a:fillRef idx="1">
+                          <a:schemeClr val="dk1"/>
+                        </a:fillRef>
+                        <a:effectRef idx="0">
+                          <a:schemeClr val="dk1"/>
+                        </a:effectRef>
+                        <a:fontRef idx="minor">
+                          <a:schemeClr val="lt1"/>
+                        </a:fontRef>
+                      </wps:style>
+                      <wps:bodyPr rot="0" spcFirstLastPara="0" vertOverflow="overflow" horzOverflow="overflow" vert="horz" wrap="square" lIns="91440" tIns="45720" rIns="91440" bIns="45720" numCol="1" spcCol="0" rtlCol="0" fromWordArt="0" anchor="ctr" anchorCtr="0" forceAA="0" compatLnSpc="1">
+                        <a:prstTxWarp prst="textNoShape">
+                          <a:avLst/>
+                        </a:prstTxWarp>
+                        <a:noAutofit/>
+                      </wps:bodyPr>
+                    </wps:wsp>
+                  </a:graphicData>
+                </a:graphic>
+                <wp14:sizeRelH relativeFrom="margin">
+                  <wp14:pctWidth>0</wp14:pctWidth>
+                </wp14:sizeRelH>
+                <wp14:sizeRelV relativeFrom="margin">
+                  <wp14:pctHeight>0</wp14:pctHeight>
+                </wp14:sizeRelV>
+              </wp:anchor>
+            </w:drawing>
+          </mc:Choice>
+          <mc:Fallback>
+            <w:pict>
+              <v:rect w14:anchorId="3FBC6079" id="Rectangle 12" o:spid="_x0000_s1026" style="position:absolute;margin-left:28.5pt;margin-top:2.25pt;width:63.75pt;height:21.75pt;z-index:251812864;visibility:visible;mso-wrap-style:square;mso-width-percent:0;mso-height-percent:0;mso-wrap-distance-left:9pt;mso-wrap-distance-top:0;mso-wrap-distance-right:9pt;mso-wrap-distance-bottom:0;mso-position-horizontal:absolute;mso-position-horizontal-relative:text;mso-position-vertical:absolute;mso-position-vertical-relative:text;mso-width-percent:0;mso-height-percent:0;mso-width-relative:margin;mso-height-relative:margin;v-text-anchor:middle" o:gfxdata="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" fillcolor="#dadada [3214]" strokecolor="black [3213]" strokeweight="1pt"/>
+            </w:pict>
+          </mc:Fallback>
+        </mc:AlternateContent>
+      </w:r>
+      <w:r>
+        <w:rPr>
+          <w:noProof/>
+          <w:lang w:val="en-IN" w:eastAsia="en-IN"/>
         </w:rPr>
         <mc:AlternateContent>
           <mc:Choice Requires="wps">
@@ -1857,7 +2042,7 @@
       <w:r>
         <w:rPr>
           <w:noProof/>
-          <w:lang w:eastAsia="en-GB"/>
+          <w:lang w:val="en-IN" w:eastAsia="en-IN"/>
         </w:rPr>
         <mc:AlternateContent>
           <mc:Choice Requires="wps">
@@ -1958,7 +2143,7 @@
       <w:r>
         <w:rPr>
           <w:noProof/>
-          <w:lang w:eastAsia="en-GB"/>
+          <w:lang w:val="en-IN" w:eastAsia="en-IN"/>
         </w:rPr>
         <mc:AlternateContent>
           <mc:Choice Requires="wps">
@@ -2087,7 +2272,7 @@
       <w:r>
         <w:rPr>
           <w:noProof/>
-          <w:lang w:eastAsia="en-GB"/>
+          <w:lang w:val="en-IN" w:eastAsia="en-IN"/>
         </w:rPr>
         <mc:AlternateContent>
           <mc:Choice Requires="wps">
@@ -2184,7 +2369,7 @@
       <w:r>
         <w:rPr>
           <w:noProof/>
-          <w:lang w:eastAsia="en-GB"/>
+          <w:lang w:val="en-IN" w:eastAsia="en-IN"/>
         </w:rPr>
         <mc:AlternateContent>
           <mc:Choice Requires="wps">
@@ -2281,7 +2466,7 @@
       <w:r>
         <w:rPr>
           <w:noProof/>
-          <w:lang w:eastAsia="en-GB"/>
+          <w:lang w:val="en-IN" w:eastAsia="en-IN"/>
         </w:rPr>
         <mc:AlternateContent>
           <mc:Choice Requires="wps">
@@ -2378,7 +2563,7 @@
       <w:r>
         <w:rPr>
           <w:noProof/>
-          <w:lang w:eastAsia="en-GB"/>
+          <w:lang w:val="en-IN" w:eastAsia="en-IN"/>
         </w:rPr>
         <mc:AlternateContent>
           <mc:Choice Requires="wps">
@@ -2475,7 +2660,7 @@
       <w:r>
         <w:rPr>
           <w:noProof/>
-          <w:lang w:eastAsia="en-GB"/>
+          <w:lang w:val="en-IN" w:eastAsia="en-IN"/>
         </w:rPr>
         <mc:AlternateContent>
           <mc:Choice Requires="wps">
@@ -2552,7 +2737,7 @@
       <w:r>
         <w:rPr>
           <w:noProof/>
-          <w:lang w:eastAsia="en-GB"/>
+          <w:lang w:val="en-IN" w:eastAsia="en-IN"/>
         </w:rPr>
         <mc:AlternateContent>
           <mc:Choice Requires="wps">
@@ -2629,7 +2814,7 @@
       <w:r>
         <w:rPr>
           <w:noProof/>
-          <w:lang w:eastAsia="en-GB"/>
+          <w:lang w:val="en-IN" w:eastAsia="en-IN"/>
         </w:rPr>
         <mc:AlternateContent>
           <mc:Choice Requires="wps">
@@ -2709,7 +2894,7 @@
       <w:r>
         <w:rPr>
           <w:noProof/>
-          <w:lang w:eastAsia="en-GB"/>
+          <w:lang w:val="en-IN" w:eastAsia="en-IN"/>
         </w:rPr>
         <mc:AlternateContent>
           <mc:Choice Requires="wps">
@@ -2784,7 +2969,105 @@
         </mc:AlternateContent>
       </w:r>
     </w:p>
-    <w:p/>
+    <w:p>
+      <w:r>
+        <w:rPr>
+          <w:noProof/>
+          <w:lang w:val="en-IN" w:eastAsia="en-IN"/>
+        </w:rPr>
+        <mc:AlternateContent>
+          <mc:Choice Requires="wps">
+            <w:drawing>
+              <wp:anchor distT="45720" distB="45720" distL="114300" distR="114300" simplePos="0" relativeHeight="251814912" behindDoc="0" locked="0" layoutInCell="1" allowOverlap="1" wp14:anchorId="47A6F9B3" wp14:editId="0A404769">
+                <wp:simplePos x="0" y="0"/>
+                <wp:positionH relativeFrom="margin">
+                  <wp:posOffset>276225</wp:posOffset>
+                </wp:positionH>
+                <wp:positionV relativeFrom="paragraph">
+                  <wp:posOffset>71120</wp:posOffset>
+                </wp:positionV>
+                <wp:extent cx="962025" cy="314325"/>
+                <wp:effectExtent l="0" t="0" r="9525" b="9525"/>
+                <wp:wrapSquare wrapText="bothSides"/>
+                <wp:docPr id="15" name="Text Box 2"/>
+                <wp:cNvGraphicFramePr>
+                  <a:graphicFrameLocks xmlns:a="http://schemas.openxmlformats.org/drawingml/2006/main"/>
+                </wp:cNvGraphicFramePr>
+                <a:graphic xmlns:a="http://schemas.openxmlformats.org/drawingml/2006/main">
+                  <a:graphicData uri="http://schemas.microsoft.com/office/word/2010/wordprocessingShape">
+                    <wps:wsp>
+                      <wps:cNvSpPr txBox="1">
+                        <a:spLocks noChangeArrowheads="1"/>
+                      </wps:cNvSpPr>
+                      <wps:spPr bwMode="auto">
+                        <a:xfrm>
+                          <a:off x="0" y="0"/>
+                          <a:ext cx="962025" cy="314325"/>
+                        </a:xfrm>
+                        <a:prstGeom prst="rect">
+                          <a:avLst/>
+                        </a:prstGeom>
+                        <a:solidFill>
+                          <a:srgbClr val="FFFFFF"/>
+                        </a:solidFill>
+                        <a:ln w="9525">
+                          <a:noFill/>
+                          <a:miter lim="800000"/>
+                          <a:headEnd/>
+                          <a:tailEnd/>
+                        </a:ln>
+                      </wps:spPr>
+                      <wps:txbx>
+                        <w:txbxContent>
+                          <w:p>
+                            <w:pPr>
+                              <w:ind w:firstLine="0"/>
+                              <w:jc w:val="center"/>
+                            </w:pPr>
+                            <w:r>
+                              <w:t>Home</w:t>
+                            </w:r>
+                          </w:p>
+                        </w:txbxContent>
+                      </wps:txbx>
+                      <wps:bodyPr rot="0" vert="horz" wrap="square" lIns="91440" tIns="45720" rIns="91440" bIns="45720" anchor="t" anchorCtr="0">
+                        <a:noAutofit/>
+                      </wps:bodyPr>
+                    </wps:wsp>
+                  </a:graphicData>
+                </a:graphic>
+                <wp14:sizeRelH relativeFrom="margin">
+                  <wp14:pctWidth>0</wp14:pctWidth>
+                </wp14:sizeRelH>
+                <wp14:sizeRelV relativeFrom="margin">
+                  <wp14:pctHeight>0</wp14:pctHeight>
+                </wp14:sizeRelV>
+              </wp:anchor>
+            </w:drawing>
+          </mc:Choice>
+          <mc:Fallback>
+            <w:pict>
+              <v:shape w14:anchorId="47A6F9B3" id="_x0000_s1032" type="#_x0000_t202" style="position:absolute;left:0;text-align:left;margin-left:21.75pt;margin-top:5.6pt;width:75.75pt;height:24.75pt;z-index:251814912;visibility:visible;mso-wrap-style:square;mso-width-percent:0;mso-height-percent:0;mso-wrap-distance-left:9pt;mso-wrap-distance-top:3.6pt;mso-wrap-distance-right:9pt;mso-wrap-distance-bottom:3.6pt;mso-position-horizontal:absolute;mso-position-horizontal-relative:margin;mso-position-vertical:absolute;mso-position-vertical-relative:text;mso-width-percent:0;mso-height-percent:0;mso-width-relative:margin;mso-height-relative:margin;v-text-anchor:top" o:gfxdata="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" stroked="f">
+                <v:textbox>
+                  <w:txbxContent>
+                    <w:p>
+                      <w:pPr>
+                        <w:ind w:firstLine="0"/>
+                        <w:jc w:val="center"/>
+                      </w:pPr>
+                      <w:r>
+                        <w:t>Home</w:t>
+                      </w:r>
+                    </w:p>
+                  </w:txbxContent>
+                </v:textbox>
+                <w10:wrap type="square" anchorx="margin"/>
+              </v:shape>
+            </w:pict>
+          </mc:Fallback>
+        </mc:AlternateContent>
+      </w:r>
+    </w:p>
     <w:p/>
     <w:p/>
     <w:p/>
@@ -2945,8 +3228,6 @@
         <w:pStyle w:val="ListParagraph"/>
         <w:ind w:left="947" w:firstLine="0"/>
       </w:pPr>
-      <w:bookmarkStart w:id="13" w:name="_GoBack"/>
-      <w:bookmarkEnd w:id="13"/>
     </w:p>
     <w:p>
       <w:pPr>
@@ -2970,7 +3251,7 @@
       <w:r>
         <w:rPr>
           <w:noProof/>
-          <w:lang w:eastAsia="en-GB"/>
+          <w:lang w:val="en-IN" w:eastAsia="en-IN"/>
         </w:rPr>
         <mc:AlternateContent>
           <mc:Choice Requires="wps">
@@ -3047,7 +3328,7 @@
       <w:r>
         <w:rPr>
           <w:noProof/>
-          <w:lang w:eastAsia="en-GB"/>
+          <w:lang w:val="en-IN" w:eastAsia="en-IN"/>
         </w:rPr>
         <mc:AlternateContent>
           <mc:Choice Requires="wps">
@@ -3144,7 +3425,7 @@
           </mc:Choice>
           <mc:Fallback>
             <w:pict>
-              <v:shape w14:anchorId="7D7F2C1D" id="Text Box 31" o:spid="_x0000_s1032" type="#_x0000_t202" style="position:absolute;left:0;text-align:left;margin-left:170.25pt;margin-top:153.5pt;width:213pt;height:70.5pt;z-index:251695104;visibility:visible;mso-wrap-style:square;mso-width-percent:0;mso-wrap-distance-left:9pt;mso-wrap-distance-top:0;mso-wrap-distance-right:9pt;mso-wrap-distance-bottom:0;mso-position-horizontal:absolute;mso-position-horizontal-relative:text;mso-position-vertical:absolute;mso-position-vertical-relative:text;mso-width-percent:0;mso-width-relative:margin;v-text-anchor:top" o:gfxdata="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" fillcolor="white [3201]" strokeweight=".5pt">
+              <v:shape w14:anchorId="7D7F2C1D" id="Text Box 31" o:spid="_x0000_s1033" type="#_x0000_t202" style="position:absolute;left:0;text-align:left;margin-left:170.25pt;margin-top:153.5pt;width:213pt;height:70.5pt;z-index:251695104;visibility:visible;mso-wrap-style:square;mso-width-percent:0;mso-wrap-distance-left:9pt;mso-wrap-distance-top:0;mso-wrap-distance-right:9pt;mso-wrap-distance-bottom:0;mso-position-horizontal:absolute;mso-position-horizontal-relative:text;mso-position-vertical:absolute;mso-position-vertical-relative:text;mso-width-percent:0;mso-width-relative:margin;v-text-anchor:top" o:gfxdata="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" fillcolor="white [3201]" strokeweight=".5pt">
                 <v:textbox>
                   <w:txbxContent>
                     <w:p>
@@ -3177,6 +3458,10 @@
         </mc:AlternateContent>
       </w:r>
       <w:r>
+        <w:rPr>
+          <w:noProof/>
+          <w:lang w:val="en-IN" w:eastAsia="en-IN"/>
+        </w:rPr>
         <mc:AlternateContent>
           <mc:Choice Requires="wps">
             <w:drawing>
@@ -3249,7 +3534,7 @@
           </mc:Choice>
           <mc:Fallback>
             <w:pict>
-              <v:shape w14:anchorId="2D814722" id="_x0000_s1033" type="#_x0000_t202" style="position:absolute;left:0;text-align:left;margin-left:324pt;margin-top:226.25pt;width:78pt;height:36pt;z-index:251699200;visibility:visible;mso-wrap-style:square;mso-width-percent:0;mso-height-percent:0;mso-wrap-distance-left:9pt;mso-wrap-distance-top:3.6pt;mso-wrap-distance-right:9pt;mso-wrap-distance-bottom:3.6pt;mso-position-horizontal:absolute;mso-position-horizontal-relative:margin;mso-position-vertical:absolute;mso-position-vertical-relative:text;mso-width-percent:0;mso-height-percent:0;mso-width-relative:margin;mso-height-relative:margin;v-text-anchor:top" o:gfxdata="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" stroked="f">
+              <v:shape w14:anchorId="2D814722" id="_x0000_s1034" type="#_x0000_t202" style="position:absolute;left:0;text-align:left;margin-left:324pt;margin-top:226.25pt;width:78pt;height:36pt;z-index:251699200;visibility:visible;mso-wrap-style:square;mso-width-percent:0;mso-height-percent:0;mso-wrap-distance-left:9pt;mso-wrap-distance-top:3.6pt;mso-wrap-distance-right:9pt;mso-wrap-distance-bottom:3.6pt;mso-position-horizontal:absolute;mso-position-horizontal-relative:margin;mso-position-vertical:absolute;mso-position-vertical-relative:text;mso-width-percent:0;mso-height-percent:0;mso-width-relative:margin;mso-height-relative:margin;v-text-anchor:top" o:gfxdata="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" stroked="f">
                 <v:textbox>
                   <w:txbxContent>
                     <w:p>
@@ -3270,6 +3555,10 @@
         </mc:AlternateContent>
       </w:r>
       <w:r>
+        <w:rPr>
+          <w:noProof/>
+          <w:lang w:val="en-IN" w:eastAsia="en-IN"/>
+        </w:rPr>
         <mc:AlternateContent>
           <mc:Choice Requires="wps">
             <w:drawing>
@@ -3351,7 +3640,7 @@
       <w:r>
         <w:rPr>
           <w:noProof/>
-          <w:lang w:eastAsia="en-GB"/>
+          <w:lang w:val="en-IN" w:eastAsia="en-IN"/>
         </w:rPr>
         <mc:AlternateContent>
           <mc:Choice Requires="wps">
@@ -3465,7 +3754,7 @@
           </mc:Choice>
           <mc:Fallback>
             <w:pict>
-              <v:shape w14:anchorId="04F06E8D" id="Text Box 29" o:spid="_x0000_s1034" type="#_x0000_t202" style="position:absolute;left:0;text-align:left;margin-left:170.25pt;margin-top:51.5pt;width:246pt;height:90.75pt;z-index:251694080;visibility:visible;mso-wrap-style:square;mso-width-percent:0;mso-height-percent:0;mso-wrap-distance-left:9pt;mso-wrap-distance-top:0;mso-wrap-distance-right:9pt;mso-wrap-distance-bottom:0;mso-position-horizontal:absolute;mso-position-horizontal-relative:text;mso-position-vertical:absolute;mso-position-vertical-relative:text;mso-width-percent:0;mso-height-percent:0;mso-width-relative:margin;mso-height-relative:margin;v-text-anchor:top" o:gfxdata="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" fillcolor="white [3201]" strokeweight=".5pt">
+              <v:shape w14:anchorId="04F06E8D" id="Text Box 29" o:spid="_x0000_s1035" type="#_x0000_t202" style="position:absolute;left:0;text-align:left;margin-left:170.25pt;margin-top:51.5pt;width:246pt;height:90.75pt;z-index:251694080;visibility:visible;mso-wrap-style:square;mso-width-percent:0;mso-height-percent:0;mso-wrap-distance-left:9pt;mso-wrap-distance-top:0;mso-wrap-distance-right:9pt;mso-wrap-distance-bottom:0;mso-position-horizontal:absolute;mso-position-horizontal-relative:text;mso-position-vertical:absolute;mso-position-vertical-relative:text;mso-width-percent:0;mso-height-percent:0;mso-width-relative:margin;mso-height-relative:margin;v-text-anchor:top" o:gfxdata="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" fillcolor="white [3201]" strokeweight=".5pt">
                 <v:textbox>
                   <w:txbxContent>
                     <w:p>
@@ -3514,7 +3803,7 @@
       <w:r>
         <w:rPr>
           <w:noProof/>
-          <w:lang w:eastAsia="en-GB"/>
+          <w:lang w:val="en-IN" w:eastAsia="en-IN"/>
         </w:rPr>
         <mc:AlternateContent>
           <mc:Choice Requires="wps">
@@ -3581,7 +3870,7 @@
       <w:r>
         <w:rPr>
           <w:noProof/>
-          <w:lang w:eastAsia="en-GB"/>
+          <w:lang w:val="en-IN" w:eastAsia="en-IN"/>
         </w:rPr>
         <mc:AlternateContent>
           <mc:Choice Requires="wps">
@@ -3648,7 +3937,7 @@
       <w:r>
         <w:rPr>
           <w:noProof/>
-          <w:lang w:eastAsia="en-GB"/>
+          <w:lang w:val="en-IN" w:eastAsia="en-IN"/>
         </w:rPr>
         <mc:AlternateContent>
           <mc:Choice Requires="wps">
@@ -3715,7 +4004,7 @@
       <w:r>
         <w:rPr>
           <w:noProof/>
-          <w:lang w:eastAsia="en-GB"/>
+          <w:lang w:val="en-IN" w:eastAsia="en-IN"/>
         </w:rPr>
         <mc:AlternateContent>
           <mc:Choice Requires="wps">
@@ -3782,7 +4071,7 @@
       <w:r>
         <w:rPr>
           <w:noProof/>
-          <w:lang w:eastAsia="en-GB"/>
+          <w:lang w:val="en-IN" w:eastAsia="en-IN"/>
         </w:rPr>
         <mc:AlternateContent>
           <mc:Choice Requires="wps">
@@ -3849,7 +4138,7 @@
       <w:r>
         <w:rPr>
           <w:noProof/>
-          <w:lang w:eastAsia="en-GB"/>
+          <w:lang w:val="en-IN" w:eastAsia="en-IN"/>
         </w:rPr>
         <mc:AlternateContent>
           <mc:Choice Requires="wps">
@@ -3916,7 +4205,7 @@
       <w:r>
         <w:rPr>
           <w:noProof/>
-          <w:lang w:eastAsia="en-GB"/>
+          <w:lang w:val="en-IN" w:eastAsia="en-IN"/>
         </w:rPr>
         <mc:AlternateContent>
           <mc:Choice Requires="wps">
@@ -3989,6 +4278,10 @@
         </mc:AlternateContent>
       </w:r>
       <w:r>
+        <w:rPr>
+          <w:noProof/>
+          <w:lang w:val="en-IN" w:eastAsia="en-IN"/>
+        </w:rPr>
         <mc:AlternateContent>
           <mc:Choice Requires="wps">
             <w:drawing>
@@ -4061,7 +4354,7 @@
           </mc:Choice>
           <mc:Fallback>
             <w:pict>
-              <v:shape w14:anchorId="6C4D1475" id="_x0000_s1035" type="#_x0000_t202" style="position:absolute;left:0;text-align:left;margin-left:341.25pt;margin-top:32.65pt;width:89.25pt;height:25.5pt;z-index:251681792;visibility:visible;mso-wrap-style:square;mso-width-percent:0;mso-height-percent:0;mso-wrap-distance-left:9pt;mso-wrap-distance-top:3.6pt;mso-wrap-distance-right:9pt;mso-wrap-distance-bottom:3.6pt;mso-position-horizontal:absolute;mso-position-horizontal-relative:margin;mso-position-vertical:absolute;mso-position-vertical-relative:text;mso-width-percent:0;mso-height-percent:0;mso-width-relative:margin;mso-height-relative:margin;v-text-anchor:top" o:gfxdata="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" stroked="f">
+              <v:shape w14:anchorId="6C4D1475" id="_x0000_s1036" type="#_x0000_t202" style="position:absolute;left:0;text-align:left;margin-left:341.25pt;margin-top:32.65pt;width:89.25pt;height:25.5pt;z-index:251681792;visibility:visible;mso-wrap-style:square;mso-width-percent:0;mso-height-percent:0;mso-wrap-distance-left:9pt;mso-wrap-distance-top:3.6pt;mso-wrap-distance-right:9pt;mso-wrap-distance-bottom:3.6pt;mso-position-horizontal:absolute;mso-position-horizontal-relative:margin;mso-position-vertical:absolute;mso-position-vertical-relative:text;mso-width-percent:0;mso-height-percent:0;mso-width-relative:margin;mso-height-relative:margin;v-text-anchor:top" o:gfxdata="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" stroked="f">
                 <v:textbox>
                   <w:txbxContent>
                     <w:p>
@@ -4082,6 +4375,10 @@
         </mc:AlternateContent>
       </w:r>
       <w:r>
+        <w:rPr>
+          <w:noProof/>
+          <w:lang w:val="en-IN" w:eastAsia="en-IN"/>
+        </w:rPr>
         <mc:AlternateContent>
           <mc:Choice Requires="wps">
             <w:drawing>
@@ -4163,7 +4460,7 @@
       <w:r>
         <w:rPr>
           <w:noProof/>
-          <w:lang w:eastAsia="en-GB"/>
+          <w:lang w:val="en-IN" w:eastAsia="en-IN"/>
         </w:rPr>
         <mc:AlternateContent>
           <mc:Choice Requires="wps">
@@ -4238,6 +4535,10 @@
     </w:p>
     <w:p>
       <w:r>
+        <w:rPr>
+          <w:noProof/>
+          <w:lang w:val="en-IN" w:eastAsia="en-IN"/>
+        </w:rPr>
         <mc:AlternateContent>
           <mc:Choice Requires="wps">
             <w:drawing>
@@ -4310,7 +4611,7 @@
           </mc:Choice>
           <mc:Fallback>
             <w:pict>
-              <v:shape w14:anchorId="46C7149F" id="_x0000_s1036" type="#_x0000_t202" style="position:absolute;left:0;text-align:left;margin-left:35.25pt;margin-top:19.25pt;width:89.25pt;height:25.5pt;z-index:251708416;visibility:visible;mso-wrap-style:square;mso-width-percent:0;mso-height-percent:0;mso-wrap-distance-left:9pt;mso-wrap-distance-top:3.6pt;mso-wrap-distance-right:9pt;mso-wrap-distance-bottom:3.6pt;mso-position-horizontal:absolute;mso-position-horizontal-relative:margin;mso-position-vertical:absolute;mso-position-vertical-relative:text;mso-width-percent:0;mso-height-percent:0;mso-width-relative:margin;mso-height-relative:margin;v-text-anchor:top" o:gfxdata="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" stroked="f">
+              <v:shape w14:anchorId="46C7149F" id="_x0000_s1037" type="#_x0000_t202" style="position:absolute;left:0;text-align:left;margin-left:35.25pt;margin-top:19.25pt;width:89.25pt;height:25.5pt;z-index:251708416;visibility:visible;mso-wrap-style:square;mso-width-percent:0;mso-height-percent:0;mso-wrap-distance-left:9pt;mso-wrap-distance-top:3.6pt;mso-wrap-distance-right:9pt;mso-wrap-distance-bottom:3.6pt;mso-position-horizontal:absolute;mso-position-horizontal-relative:margin;mso-position-vertical:absolute;mso-position-vertical-relative:text;mso-width-percent:0;mso-height-percent:0;mso-width-relative:margin;mso-height-relative:margin;v-text-anchor:top" o:gfxdata="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" stroked="f">
                 <v:textbox>
                   <w:txbxContent>
                     <w:p>
@@ -4334,6 +4635,10 @@
     <w:p/>
     <w:p>
       <w:r>
+        <w:rPr>
+          <w:noProof/>
+          <w:lang w:val="en-IN" w:eastAsia="en-IN"/>
+        </w:rPr>
         <mc:AlternateContent>
           <mc:Choice Requires="wps">
             <w:drawing>
@@ -4406,7 +4711,7 @@
           </mc:Choice>
           <mc:Fallback>
             <w:pict>
-              <v:shape w14:anchorId="06F8F8C1" id="_x0000_s1037" type="#_x0000_t202" style="position:absolute;left:0;text-align:left;margin-left:37.5pt;margin-top:3.6pt;width:89.25pt;height:25.5pt;z-index:251710464;visibility:visible;mso-wrap-style:square;mso-width-percent:0;mso-height-percent:0;mso-wrap-distance-left:9pt;mso-wrap-distance-top:3.6pt;mso-wrap-distance-right:9pt;mso-wrap-distance-bottom:3.6pt;mso-position-horizontal:absolute;mso-position-horizontal-relative:margin;mso-position-vertical:absolute;mso-position-vertical-relative:text;mso-width-percent:0;mso-height-percent:0;mso-width-relative:margin;mso-height-relative:margin;v-text-anchor:top" o:gfxdata="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" stroked="f">
+              <v:shape w14:anchorId="06F8F8C1" id="_x0000_s1038" type="#_x0000_t202" style="position:absolute;left:0;text-align:left;margin-left:37.5pt;margin-top:3.6pt;width:89.25pt;height:25.5pt;z-index:251710464;visibility:visible;mso-wrap-style:square;mso-width-percent:0;mso-height-percent:0;mso-wrap-distance-left:9pt;mso-wrap-distance-top:3.6pt;mso-wrap-distance-right:9pt;mso-wrap-distance-bottom:3.6pt;mso-position-horizontal:absolute;mso-position-horizontal-relative:margin;mso-position-vertical:absolute;mso-position-vertical-relative:text;mso-width-percent:0;mso-height-percent:0;mso-width-relative:margin;mso-height-relative:margin;v-text-anchor:top" o:gfxdata="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" stroked="f">
                 <v:textbox>
                   <w:txbxContent>
                     <w:p>
@@ -4429,6 +4734,10 @@
     </w:p>
     <w:p>
       <w:r>
+        <w:rPr>
+          <w:noProof/>
+          <w:lang w:val="en-IN" w:eastAsia="en-IN"/>
+        </w:rPr>
         <mc:AlternateContent>
           <mc:Choice Requires="wps">
             <w:drawing>
@@ -4501,7 +4810,7 @@
           </mc:Choice>
           <mc:Fallback>
             <w:pict>
-              <v:shape w14:anchorId="0C5E9BB1" id="_x0000_s1038" type="#_x0000_t202" style="position:absolute;left:0;text-align:left;margin-left:37.5pt;margin-top:13.35pt;width:89.25pt;height:25.5pt;z-index:251712512;visibility:visible;mso-wrap-style:square;mso-width-percent:0;mso-height-percent:0;mso-wrap-distance-left:9pt;mso-wrap-distance-top:3.6pt;mso-wrap-distance-right:9pt;mso-wrap-distance-bottom:3.6pt;mso-position-horizontal:absolute;mso-position-horizontal-relative:margin;mso-position-vertical:absolute;mso-position-vertical-relative:text;mso-width-percent:0;mso-height-percent:0;mso-width-relative:margin;mso-height-relative:margin;v-text-anchor:top" o:gfxdata="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" stroked="f">
+              <v:shape w14:anchorId="0C5E9BB1" id="_x0000_s1039" type="#_x0000_t202" style="position:absolute;left:0;text-align:left;margin-left:37.5pt;margin-top:13.35pt;width:89.25pt;height:25.5pt;z-index:251712512;visibility:visible;mso-wrap-style:square;mso-width-percent:0;mso-height-percent:0;mso-wrap-distance-left:9pt;mso-wrap-distance-top:3.6pt;mso-wrap-distance-right:9pt;mso-wrap-distance-bottom:3.6pt;mso-position-horizontal:absolute;mso-position-horizontal-relative:margin;mso-position-vertical:absolute;mso-position-vertical-relative:text;mso-width-percent:0;mso-height-percent:0;mso-width-relative:margin;mso-height-relative:margin;v-text-anchor:top" o:gfxdata="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" stroked="f">
                 <v:textbox>
                   <w:txbxContent>
                     <w:p>
@@ -4525,6 +4834,10 @@
     <w:p/>
     <w:p>
       <w:r>
+        <w:rPr>
+          <w:noProof/>
+          <w:lang w:val="en-IN" w:eastAsia="en-IN"/>
+        </w:rPr>
         <mc:AlternateContent>
           <mc:Choice Requires="wps">
             <w:drawing>
@@ -4597,7 +4910,7 @@
           </mc:Choice>
           <mc:Fallback>
             <w:pict>
-              <v:shape w14:anchorId="37246981" id="_x0000_s1039" type="#_x0000_t202" style="position:absolute;left:0;text-align:left;margin-left:33pt;margin-top:.6pt;width:89.25pt;height:25.5pt;z-index:251714560;visibility:visible;mso-wrap-style:square;mso-width-percent:0;mso-height-percent:0;mso-wrap-distance-left:9pt;mso-wrap-distance-top:3.6pt;mso-wrap-distance-right:9pt;mso-wrap-distance-bottom:3.6pt;mso-position-horizontal:absolute;mso-position-horizontal-relative:margin;mso-position-vertical:absolute;mso-position-vertical-relative:text;mso-width-percent:0;mso-height-percent:0;mso-width-relative:margin;mso-height-relative:margin;v-text-anchor:top" o:gfxdata="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" stroked="f">
+              <v:shape w14:anchorId="37246981" id="_x0000_s1040" type="#_x0000_t202" style="position:absolute;left:0;text-align:left;margin-left:33pt;margin-top:.6pt;width:89.25pt;height:25.5pt;z-index:251714560;visibility:visible;mso-wrap-style:square;mso-width-percent:0;mso-height-percent:0;mso-wrap-distance-left:9pt;mso-wrap-distance-top:3.6pt;mso-wrap-distance-right:9pt;mso-wrap-distance-bottom:3.6pt;mso-position-horizontal:absolute;mso-position-horizontal-relative:margin;mso-position-vertical:absolute;mso-position-vertical-relative:text;mso-width-percent:0;mso-height-percent:0;mso-width-relative:margin;mso-height-relative:margin;v-text-anchor:top" o:gfxdata="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" stroked="f">
                 <v:textbox>
                   <w:txbxContent>
                     <w:p>
@@ -4620,7 +4933,7 @@
       <w:r>
         <w:rPr>
           <w:noProof/>
-          <w:lang w:eastAsia="en-GB"/>
+          <w:lang w:val="en-IN" w:eastAsia="en-IN"/>
         </w:rPr>
         <mc:AlternateContent>
           <mc:Choice Requires="wps">
@@ -4697,6 +5010,10 @@
     </w:p>
     <w:p>
       <w:r>
+        <w:rPr>
+          <w:noProof/>
+          <w:lang w:val="en-IN" w:eastAsia="en-IN"/>
+        </w:rPr>
         <mc:AlternateContent>
           <mc:Choice Requires="wps">
             <w:drawing>
@@ -4769,7 +5086,7 @@
           </mc:Choice>
           <mc:Fallback>
             <w:pict>
-              <v:shape w14:anchorId="0DEA702F" id="_x0000_s1040" type="#_x0000_t202" style="position:absolute;left:0;text-align:left;margin-left:36.75pt;margin-top:14.35pt;width:89.25pt;height:25.5pt;z-index:251716608;visibility:visible;mso-wrap-style:square;mso-width-percent:0;mso-height-percent:0;mso-wrap-distance-left:9pt;mso-wrap-distance-top:3.6pt;mso-wrap-distance-right:9pt;mso-wrap-distance-bottom:3.6pt;mso-position-horizontal:absolute;mso-position-horizontal-relative:margin;mso-position-vertical:absolute;mso-position-vertical-relative:text;mso-width-percent:0;mso-height-percent:0;mso-width-relative:margin;mso-height-relative:margin;v-text-anchor:top" o:gfxdata="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" stroked="f">
+              <v:shape w14:anchorId="0DEA702F" id="_x0000_s1041" type="#_x0000_t202" style="position:absolute;left:0;text-align:left;margin-left:36.75pt;margin-top:14.35pt;width:89.25pt;height:25.5pt;z-index:251716608;visibility:visible;mso-wrap-style:square;mso-width-percent:0;mso-height-percent:0;mso-wrap-distance-left:9pt;mso-wrap-distance-top:3.6pt;mso-wrap-distance-right:9pt;mso-wrap-distance-bottom:3.6pt;mso-position-horizontal:absolute;mso-position-horizontal-relative:margin;mso-position-vertical:absolute;mso-position-vertical-relative:text;mso-width-percent:0;mso-height-percent:0;mso-width-relative:margin;mso-height-relative:margin;v-text-anchor:top" o:gfxdata="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" stroked="f">
                 <v:textbox>
                   <w:txbxContent>
                     <w:p>
@@ -4792,7 +5109,7 @@
       <w:r>
         <w:rPr>
           <w:noProof/>
-          <w:lang w:eastAsia="en-GB"/>
+          <w:lang w:val="en-IN" w:eastAsia="en-IN"/>
         </w:rPr>
         <mc:AlternateContent>
           <mc:Choice Requires="wps">
@@ -4876,7 +5193,7 @@
       <w:r>
         <w:rPr>
           <w:noProof/>
-          <w:lang w:eastAsia="en-GB"/>
+          <w:lang w:val="en-IN" w:eastAsia="en-IN"/>
         </w:rPr>
         <mc:AlternateContent>
           <mc:Choice Requires="wps">
@@ -5081,15 +5398,7 @@
         </w:numPr>
       </w:pPr>
       <w:r>
-        <w:t xml:space="preserve">When “add to shopping list” clicked anything ingredients ticked should be added to </w:t>
-      </w:r>
-      <w:proofErr w:type="gramStart"/>
-      <w:r>
-        <w:t>shopping</w:t>
-      </w:r>
-      <w:proofErr w:type="gramEnd"/>
-      <w:r>
-        <w:t xml:space="preserve"> list class ready to be retrieved.</w:t>
+        <w:t>When “add to shopping list” clicked anything ingredients ticked should be added to shopping list class ready to be retrieved.</w:t>
       </w:r>
     </w:p>
     <w:p>
@@ -5137,6 +5446,10 @@
         <w:ind w:left="722" w:firstLine="0"/>
       </w:pPr>
       <w:r>
+        <w:rPr>
+          <w:noProof/>
+          <w:lang w:val="en-IN" w:eastAsia="en-IN"/>
+        </w:rPr>
         <mc:AlternateContent>
           <mc:Choice Requires="wps">
             <w:drawing>
@@ -5209,7 +5522,7 @@
           </mc:Choice>
           <mc:Fallback>
             <w:pict>
-              <v:shape w14:anchorId="25FE7A79" id="_x0000_s1041" type="#_x0000_t202" style="position:absolute;left:0;text-align:left;margin-left:164.25pt;margin-top:15.8pt;width:89.25pt;height:25.5pt;z-index:251737088;visibility:visible;mso-wrap-style:square;mso-width-percent:0;mso-height-percent:0;mso-wrap-distance-left:9pt;mso-wrap-distance-top:3.6pt;mso-wrap-distance-right:9pt;mso-wrap-distance-bottom:3.6pt;mso-position-horizontal:absolute;mso-position-horizontal-relative:margin;mso-position-vertical:absolute;mso-position-vertical-relative:text;mso-width-percent:0;mso-height-percent:0;mso-width-relative:margin;mso-height-relative:margin;v-text-anchor:top" o:gfxdata="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" stroked="f">
+              <v:shape w14:anchorId="25FE7A79" id="_x0000_s1042" type="#_x0000_t202" style="position:absolute;left:0;text-align:left;margin-left:164.25pt;margin-top:15.8pt;width:89.25pt;height:25.5pt;z-index:251737088;visibility:visible;mso-wrap-style:square;mso-width-percent:0;mso-height-percent:0;mso-wrap-distance-left:9pt;mso-wrap-distance-top:3.6pt;mso-wrap-distance-right:9pt;mso-wrap-distance-bottom:3.6pt;mso-position-horizontal:absolute;mso-position-horizontal-relative:margin;mso-position-vertical:absolute;mso-position-vertical-relative:text;mso-width-percent:0;mso-height-percent:0;mso-width-relative:margin;mso-height-relative:margin;v-text-anchor:top" o:gfxdata="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" stroked="f">
                 <v:textbox>
                   <w:txbxContent>
                     <w:p>
@@ -5232,7 +5545,7 @@
       <w:r>
         <w:rPr>
           <w:noProof/>
-          <w:lang w:eastAsia="en-GB"/>
+          <w:lang w:val="en-IN" w:eastAsia="en-IN"/>
         </w:rPr>
         <mc:AlternateContent>
           <mc:Choice Requires="wps">
@@ -5294,7 +5607,7 @@
       <w:r>
         <w:rPr>
           <w:noProof/>
-          <w:lang w:eastAsia="en-GB"/>
+          <w:lang w:val="en-IN" w:eastAsia="en-IN"/>
         </w:rPr>
         <mc:AlternateContent>
           <mc:Choice Requires="wps">
@@ -5390,7 +5703,7 @@
           </mc:Choice>
           <mc:Fallback>
             <w:pict>
-              <v:shape w14:anchorId="2A1DC52D" id="Text Box 50" o:spid="_x0000_s1042" type="#_x0000_t202" style="position:absolute;left:0;text-align:left;margin-left:83.25pt;margin-top:159.05pt;width:249pt;height:63pt;z-index:251727872;visibility:visible;mso-wrap-style:square;mso-wrap-distance-left:9pt;mso-wrap-distance-top:0;mso-wrap-distance-right:9pt;mso-wrap-distance-bottom:0;mso-position-horizontal:absolute;mso-position-horizontal-relative:text;mso-position-vertical:absolute;mso-position-vertical-relative:text;v-text-anchor:top" o:gfxdata="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" fillcolor="white [3201]" strokeweight=".5pt">
+              <v:shape w14:anchorId="2A1DC52D" id="Text Box 50" o:spid="_x0000_s1043" type="#_x0000_t202" style="position:absolute;left:0;text-align:left;margin-left:83.25pt;margin-top:159.05pt;width:249pt;height:63pt;z-index:251727872;visibility:visible;mso-wrap-style:square;mso-wrap-distance-left:9pt;mso-wrap-distance-top:0;mso-wrap-distance-right:9pt;mso-wrap-distance-bottom:0;mso-position-horizontal:absolute;mso-position-horizontal-relative:text;mso-position-vertical:absolute;mso-position-vertical-relative:text;v-text-anchor:top" o:gfxdata="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" fillcolor="white [3201]" strokeweight=".5pt">
                 <v:textbox>
                   <w:txbxContent>
                     <w:p>
@@ -5427,7 +5740,7 @@
       <w:r>
         <w:rPr>
           <w:noProof/>
-          <w:lang w:eastAsia="en-GB"/>
+          <w:lang w:val="en-IN" w:eastAsia="en-IN"/>
         </w:rPr>
         <mc:AlternateContent>
           <mc:Choice Requires="wps">
@@ -5503,6 +5816,10 @@
         </mc:AlternateContent>
       </w:r>
       <w:r>
+        <w:rPr>
+          <w:noProof/>
+          <w:lang w:val="en-IN" w:eastAsia="en-IN"/>
+        </w:rPr>
         <mc:AlternateContent>
           <mc:Choice Requires="wps">
             <w:drawing>
@@ -5575,7 +5892,7 @@
           </mc:Choice>
           <mc:Fallback>
             <w:pict>
-              <v:shape w14:anchorId="24929F89" id="_x0000_s1043" type="#_x0000_t202" style="position:absolute;left:0;text-align:left;margin-left:339pt;margin-top:30.25pt;width:89.25pt;height:25.5pt;z-index:251725824;visibility:visible;mso-wrap-style:square;mso-width-percent:0;mso-height-percent:0;mso-wrap-distance-left:9pt;mso-wrap-distance-top:3.6pt;mso-wrap-distance-right:9pt;mso-wrap-distance-bottom:3.6pt;mso-position-horizontal:absolute;mso-position-horizontal-relative:margin;mso-position-vertical:absolute;mso-position-vertical-relative:text;mso-width-percent:0;mso-height-percent:0;mso-width-relative:margin;mso-height-relative:margin;v-text-anchor:top" o:gfxdata="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" stroked="f">
+              <v:shape w14:anchorId="24929F89" id="_x0000_s1044" type="#_x0000_t202" style="position:absolute;left:0;text-align:left;margin-left:339pt;margin-top:30.25pt;width:89.25pt;height:25.5pt;z-index:251725824;visibility:visible;mso-wrap-style:square;mso-width-percent:0;mso-height-percent:0;mso-wrap-distance-left:9pt;mso-wrap-distance-top:3.6pt;mso-wrap-distance-right:9pt;mso-wrap-distance-bottom:3.6pt;mso-position-horizontal:absolute;mso-position-horizontal-relative:margin;mso-position-vertical:absolute;mso-position-vertical-relative:text;mso-width-percent:0;mso-height-percent:0;mso-width-relative:margin;mso-height-relative:margin;v-text-anchor:top" o:gfxdata="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" stroked="f">
                 <v:textbox>
                   <w:txbxContent>
                     <w:p>
@@ -5596,6 +5913,10 @@
         </mc:AlternateContent>
       </w:r>
       <w:r>
+        <w:rPr>
+          <w:noProof/>
+          <w:lang w:val="en-IN" w:eastAsia="en-IN"/>
+        </w:rPr>
         <mc:AlternateContent>
           <mc:Choice Requires="wps">
             <w:drawing>
@@ -5675,6 +5996,10 @@
         </mc:AlternateContent>
       </w:r>
       <w:r>
+        <w:rPr>
+          <w:noProof/>
+          <w:lang w:val="en-IN" w:eastAsia="en-IN"/>
+        </w:rPr>
         <mc:AlternateContent>
           <mc:Choice Requires="wps">
             <w:drawing>
@@ -5747,7 +6072,7 @@
           </mc:Choice>
           <mc:Fallback>
             <w:pict>
-              <v:shape w14:anchorId="36FAD3FF" id="_x0000_s1044" type="#_x0000_t202" style="position:absolute;left:0;text-align:left;margin-left:246pt;margin-top:231.05pt;width:42pt;height:23.25pt;z-index:251722752;visibility:visible;mso-wrap-style:square;mso-width-percent:0;mso-height-percent:0;mso-wrap-distance-left:9pt;mso-wrap-distance-top:3.6pt;mso-wrap-distance-right:9pt;mso-wrap-distance-bottom:3.6pt;mso-position-horizontal:absolute;mso-position-horizontal-relative:margin;mso-position-vertical:absolute;mso-position-vertical-relative:text;mso-width-percent:0;mso-height-percent:0;mso-width-relative:margin;mso-height-relative:margin;v-text-anchor:top" o:gfxdata="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" stroked="f">
+              <v:shape w14:anchorId="36FAD3FF" id="_x0000_s1045" type="#_x0000_t202" style="position:absolute;left:0;text-align:left;margin-left:246pt;margin-top:231.05pt;width:42pt;height:23.25pt;z-index:251722752;visibility:visible;mso-wrap-style:square;mso-width-percent:0;mso-height-percent:0;mso-wrap-distance-left:9pt;mso-wrap-distance-top:3.6pt;mso-wrap-distance-right:9pt;mso-wrap-distance-bottom:3.6pt;mso-position-horizontal:absolute;mso-position-horizontal-relative:margin;mso-position-vertical:absolute;mso-position-vertical-relative:text;mso-width-percent:0;mso-height-percent:0;mso-width-relative:margin;mso-height-relative:margin;v-text-anchor:top" o:gfxdata="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" stroked="f">
                 <v:textbox>
                   <w:txbxContent>
                     <w:p>
@@ -5768,6 +6093,10 @@
         </mc:AlternateContent>
       </w:r>
       <w:r>
+        <w:rPr>
+          <w:noProof/>
+          <w:lang w:val="en-IN" w:eastAsia="en-IN"/>
+        </w:rPr>
         <mc:AlternateContent>
           <mc:Choice Requires="wps">
             <w:drawing>
@@ -5849,7 +6178,7 @@
       <w:r>
         <w:rPr>
           <w:noProof/>
-          <w:lang w:eastAsia="en-GB"/>
+          <w:lang w:val="en-IN" w:eastAsia="en-IN"/>
         </w:rPr>
         <mc:AlternateContent>
           <mc:Choice Requires="wps">
@@ -5928,6 +6257,10 @@
         <w:jc w:val="center"/>
       </w:pPr>
       <w:r>
+        <w:rPr>
+          <w:noProof/>
+          <w:lang w:val="en-IN" w:eastAsia="en-IN"/>
+        </w:rPr>
         <mc:AlternateContent>
           <mc:Choice Requires="wps">
             <w:drawing>
@@ -6000,7 +6333,7 @@
           </mc:Choice>
           <mc:Fallback>
             <w:pict>
-              <v:shape w14:anchorId="2018BEF8" id="_x0000_s1045" type="#_x0000_t202" style="position:absolute;left:0;text-align:left;margin-left:168.75pt;margin-top:69.9pt;width:89.25pt;height:25.5pt;z-index:251741184;visibility:visible;mso-wrap-style:square;mso-width-percent:0;mso-height-percent:0;mso-wrap-distance-left:9pt;mso-wrap-distance-top:3.6pt;mso-wrap-distance-right:9pt;mso-wrap-distance-bottom:3.6pt;mso-position-horizontal:absolute;mso-position-horizontal-relative:margin;mso-position-vertical:absolute;mso-position-vertical-relative:text;mso-width-percent:0;mso-height-percent:0;mso-width-relative:margin;mso-height-relative:margin;v-text-anchor:top" o:gfxdata="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" stroked="f">
+              <v:shape w14:anchorId="2018BEF8" id="_x0000_s1046" type="#_x0000_t202" style="position:absolute;left:0;text-align:left;margin-left:168.75pt;margin-top:69.9pt;width:89.25pt;height:25.5pt;z-index:251741184;visibility:visible;mso-wrap-style:square;mso-width-percent:0;mso-height-percent:0;mso-wrap-distance-left:9pt;mso-wrap-distance-top:3.6pt;mso-wrap-distance-right:9pt;mso-wrap-distance-bottom:3.6pt;mso-position-horizontal:absolute;mso-position-horizontal-relative:margin;mso-position-vertical:absolute;mso-position-vertical-relative:text;mso-width-percent:0;mso-height-percent:0;mso-width-relative:margin;mso-height-relative:margin;v-text-anchor:top" o:gfxdata="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" stroked="f">
                 <v:textbox>
                   <w:txbxContent>
                     <w:p>
@@ -6021,6 +6354,10 @@
         </mc:AlternateContent>
       </w:r>
       <w:r>
+        <w:rPr>
+          <w:noProof/>
+          <w:lang w:val="en-IN" w:eastAsia="en-IN"/>
+        </w:rPr>
         <mc:AlternateContent>
           <mc:Choice Requires="wps">
             <w:drawing>
@@ -6093,7 +6430,7 @@
           </mc:Choice>
           <mc:Fallback>
             <w:pict>
-              <v:shape w14:anchorId="581517E1" id="_x0000_s1046" type="#_x0000_t202" style="position:absolute;left:0;text-align:left;margin-left:163.5pt;margin-top:36.9pt;width:89.25pt;height:25.5pt;z-index:251739136;visibility:visible;mso-wrap-style:square;mso-width-percent:0;mso-height-percent:0;mso-wrap-distance-left:9pt;mso-wrap-distance-top:3.6pt;mso-wrap-distance-right:9pt;mso-wrap-distance-bottom:3.6pt;mso-position-horizontal:absolute;mso-position-horizontal-relative:margin;mso-position-vertical:absolute;mso-position-vertical-relative:text;mso-width-percent:0;mso-height-percent:0;mso-width-relative:margin;mso-height-relative:margin;v-text-anchor:top" o:gfxdata="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" stroked="f">
+              <v:shape w14:anchorId="581517E1" id="_x0000_s1047" type="#_x0000_t202" style="position:absolute;left:0;text-align:left;margin-left:163.5pt;margin-top:36.9pt;width:89.25pt;height:25.5pt;z-index:251739136;visibility:visible;mso-wrap-style:square;mso-width-percent:0;mso-height-percent:0;mso-wrap-distance-left:9pt;mso-wrap-distance-top:3.6pt;mso-wrap-distance-right:9pt;mso-wrap-distance-bottom:3.6pt;mso-position-horizontal:absolute;mso-position-horizontal-relative:margin;mso-position-vertical:absolute;mso-position-vertical-relative:text;mso-width-percent:0;mso-height-percent:0;mso-width-relative:margin;mso-height-relative:margin;v-text-anchor:top" o:gfxdata="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" stroked="f">
                 <v:textbox>
                   <w:txbxContent>
                     <w:p>
@@ -6114,6 +6451,10 @@
         </mc:AlternateContent>
       </w:r>
       <w:r>
+        <w:rPr>
+          <w:noProof/>
+          <w:lang w:val="en-IN" w:eastAsia="en-IN"/>
+        </w:rPr>
         <mc:AlternateContent>
           <mc:Choice Requires="wps">
             <w:drawing>
@@ -6186,7 +6527,7 @@
           </mc:Choice>
           <mc:Fallback>
             <w:pict>
-              <v:shape w14:anchorId="01D4773B" id="_x0000_s1047" type="#_x0000_t202" style="position:absolute;left:0;text-align:left;margin-left:163.5pt;margin-top:2.4pt;width:89.25pt;height:25.5pt;z-index:251735040;visibility:visible;mso-wrap-style:square;mso-width-percent:0;mso-height-percent:0;mso-wrap-distance-left:9pt;mso-wrap-distance-top:3.6pt;mso-wrap-distance-right:9pt;mso-wrap-distance-bottom:3.6pt;mso-position-horizontal:absolute;mso-position-horizontal-relative:margin;mso-position-vertical:absolute;mso-position-vertical-relative:text;mso-width-percent:0;mso-height-percent:0;mso-width-relative:margin;mso-height-relative:margin;v-text-anchor:top" o:gfxdata="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" stroked="f">
+              <v:shape w14:anchorId="01D4773B" id="_x0000_s1048" type="#_x0000_t202" style="position:absolute;left:0;text-align:left;margin-left:163.5pt;margin-top:2.4pt;width:89.25pt;height:25.5pt;z-index:251735040;visibility:visible;mso-wrap-style:square;mso-width-percent:0;mso-height-percent:0;mso-wrap-distance-left:9pt;mso-wrap-distance-top:3.6pt;mso-wrap-distance-right:9pt;mso-wrap-distance-bottom:3.6pt;mso-position-horizontal:absolute;mso-position-horizontal-relative:margin;mso-position-vertical:absolute;mso-position-vertical-relative:text;mso-width-percent:0;mso-height-percent:0;mso-width-relative:margin;mso-height-relative:margin;v-text-anchor:top" o:gfxdata="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" stroked="f">
                 <v:textbox>
                   <w:txbxContent>
                     <w:p>
@@ -6209,7 +6550,7 @@
       <w:r>
         <w:rPr>
           <w:noProof/>
-          <w:lang w:eastAsia="en-GB"/>
+          <w:lang w:val="en-IN" w:eastAsia="en-IN"/>
         </w:rPr>
         <mc:AlternateContent>
           <mc:Choice Requires="wps">
@@ -6271,7 +6612,7 @@
       <w:r>
         <w:rPr>
           <w:noProof/>
-          <w:lang w:eastAsia="en-GB"/>
+          <w:lang w:val="en-IN" w:eastAsia="en-IN"/>
         </w:rPr>
         <mc:AlternateContent>
           <mc:Choice Requires="wps">
@@ -6379,10 +6720,7 @@
         </w:numPr>
       </w:pPr>
       <w:r>
-        <w:t>Document info should be populated when recipe selected</w:t>
-      </w:r>
-      <w:r>
-        <w:t xml:space="preserve"> (possibly scroll pane?)</w:t>
+        <w:t>Document info should be populated when recipe selected (possibly scroll pane?)</w:t>
       </w:r>
     </w:p>
     <w:p>
@@ -6515,7 +6853,7 @@
       <w:r>
         <w:rPr>
           <w:noProof/>
-          <w:lang w:eastAsia="en-GB"/>
+          <w:lang w:val="en-IN" w:eastAsia="en-IN"/>
         </w:rPr>
         <mc:AlternateContent>
           <mc:Choice Requires="wps">
@@ -6593,6 +6931,10 @@
         </mc:AlternateContent>
       </w:r>
       <w:r>
+        <w:rPr>
+          <w:noProof/>
+          <w:lang w:val="en-IN" w:eastAsia="en-IN"/>
+        </w:rPr>
         <mc:AlternateContent>
           <mc:Choice Requires="wps">
             <w:drawing>
@@ -6665,7 +7007,7 @@
           </mc:Choice>
           <mc:Fallback>
             <w:pict>
-              <v:shape w14:anchorId="32E531C0" id="_x0000_s1048" type="#_x0000_t202" style="position:absolute;left:0;text-align:left;margin-left:211.5pt;margin-top:94.35pt;width:78pt;height:23.25pt;z-index:251748352;visibility:visible;mso-wrap-style:square;mso-width-percent:0;mso-height-percent:0;mso-wrap-distance-left:9pt;mso-wrap-distance-top:3.6pt;mso-wrap-distance-right:9pt;mso-wrap-distance-bottom:3.6pt;mso-position-horizontal:absolute;mso-position-horizontal-relative:margin;mso-position-vertical:absolute;mso-position-vertical-relative:text;mso-width-percent:0;mso-height-percent:0;mso-width-relative:margin;mso-height-relative:margin;v-text-anchor:top" o:gfxdata="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" stroked="f">
+              <v:shape w14:anchorId="32E531C0" id="_x0000_s1049" type="#_x0000_t202" style="position:absolute;left:0;text-align:left;margin-left:211.5pt;margin-top:94.35pt;width:78pt;height:23.25pt;z-index:251748352;visibility:visible;mso-wrap-style:square;mso-width-percent:0;mso-height-percent:0;mso-wrap-distance-left:9pt;mso-wrap-distance-top:3.6pt;mso-wrap-distance-right:9pt;mso-wrap-distance-bottom:3.6pt;mso-position-horizontal:absolute;mso-position-horizontal-relative:margin;mso-position-vertical:absolute;mso-position-vertical-relative:text;mso-width-percent:0;mso-height-percent:0;mso-width-relative:margin;mso-height-relative:margin;v-text-anchor:top" o:gfxdata="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" stroked="f">
                 <v:textbox>
                   <w:txbxContent>
                     <w:p>
@@ -6686,6 +7028,10 @@
         </mc:AlternateContent>
       </w:r>
       <w:r>
+        <w:rPr>
+          <w:noProof/>
+          <w:lang w:val="en-IN" w:eastAsia="en-IN"/>
+        </w:rPr>
         <mc:AlternateContent>
           <mc:Choice Requires="wps">
             <w:drawing>
@@ -6758,7 +7104,7 @@
           </mc:Choice>
           <mc:Fallback>
             <w:pict>
-              <v:shape w14:anchorId="5229A241" id="_x0000_s1049" type="#_x0000_t202" style="position:absolute;left:0;text-align:left;margin-left:210pt;margin-top:44.3pt;width:78pt;height:23.25pt;z-index:251746304;visibility:visible;mso-wrap-style:square;mso-width-percent:0;mso-height-percent:0;mso-wrap-distance-left:9pt;mso-wrap-distance-top:3.6pt;mso-wrap-distance-right:9pt;mso-wrap-distance-bottom:3.6pt;mso-position-horizontal:absolute;mso-position-horizontal-relative:margin;mso-position-vertical:absolute;mso-position-vertical-relative:text;mso-width-percent:0;mso-height-percent:0;mso-width-relative:margin;mso-height-relative:margin;v-text-anchor:top" o:gfxdata="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" stroked="f">
+              <v:shape w14:anchorId="5229A241" id="_x0000_s1050" type="#_x0000_t202" style="position:absolute;left:0;text-align:left;margin-left:210pt;margin-top:44.3pt;width:78pt;height:23.25pt;z-index:251746304;visibility:visible;mso-wrap-style:square;mso-width-percent:0;mso-height-percent:0;mso-wrap-distance-left:9pt;mso-wrap-distance-top:3.6pt;mso-wrap-distance-right:9pt;mso-wrap-distance-bottom:3.6pt;mso-position-horizontal:absolute;mso-position-horizontal-relative:margin;mso-position-vertical:absolute;mso-position-vertical-relative:text;mso-width-percent:0;mso-height-percent:0;mso-width-relative:margin;mso-height-relative:margin;v-text-anchor:top" o:gfxdata="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" stroked="f">
                 <v:textbox>
                   <w:txbxContent>
                     <w:p>
@@ -6781,7 +7127,7 @@
       <w:r>
         <w:rPr>
           <w:noProof/>
-          <w:lang w:eastAsia="en-GB"/>
+          <w:lang w:val="en-IN" w:eastAsia="en-IN"/>
         </w:rPr>
         <mc:AlternateContent>
           <mc:Choice Requires="wps">
@@ -6862,7 +7208,7 @@
       <w:r>
         <w:rPr>
           <w:noProof/>
-          <w:lang w:eastAsia="en-GB"/>
+          <w:lang w:val="en-IN" w:eastAsia="en-IN"/>
         </w:rPr>
         <mc:AlternateContent>
           <mc:Choice Requires="wps">
@@ -7006,6 +7352,10 @@
         <w:ind w:left="722" w:firstLine="0"/>
       </w:pPr>
       <w:r>
+        <w:rPr>
+          <w:noProof/>
+          <w:lang w:val="en-IN" w:eastAsia="en-IN"/>
+        </w:rPr>
         <mc:AlternateContent>
           <mc:Choice Requires="wps">
             <w:drawing>
@@ -7078,7 +7428,7 @@
           </mc:Choice>
           <mc:Fallback>
             <w:pict>
-              <v:shape w14:anchorId="40C05D42" id="_x0000_s1050" type="#_x0000_t202" style="position:absolute;left:0;text-align:left;margin-left:297.75pt;margin-top:240.8pt;width:49.5pt;height:21pt;z-index:251760640;visibility:visible;mso-wrap-style:square;mso-width-percent:0;mso-height-percent:0;mso-wrap-distance-left:9pt;mso-wrap-distance-top:3.6pt;mso-wrap-distance-right:9pt;mso-wrap-distance-bottom:3.6pt;mso-position-horizontal:absolute;mso-position-horizontal-relative:margin;mso-position-vertical:absolute;mso-position-vertical-relative:text;mso-width-percent:0;mso-height-percent:0;mso-width-relative:margin;mso-height-relative:margin;v-text-anchor:top" o:gfxdata="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" stroked="f">
+              <v:shape w14:anchorId="40C05D42" id="_x0000_s1051" type="#_x0000_t202" style="position:absolute;left:0;text-align:left;margin-left:297.75pt;margin-top:240.8pt;width:49.5pt;height:21pt;z-index:251760640;visibility:visible;mso-wrap-style:square;mso-width-percent:0;mso-height-percent:0;mso-wrap-distance-left:9pt;mso-wrap-distance-top:3.6pt;mso-wrap-distance-right:9pt;mso-wrap-distance-bottom:3.6pt;mso-position-horizontal:absolute;mso-position-horizontal-relative:margin;mso-position-vertical:absolute;mso-position-vertical-relative:text;mso-width-percent:0;mso-height-percent:0;mso-width-relative:margin;mso-height-relative:margin;v-text-anchor:top" o:gfxdata="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" stroked="f">
                 <v:textbox>
                   <w:txbxContent>
                     <w:p>
@@ -7099,6 +7449,10 @@
         </mc:AlternateContent>
       </w:r>
       <w:r>
+        <w:rPr>
+          <w:noProof/>
+          <w:lang w:val="en-IN" w:eastAsia="en-IN"/>
+        </w:rPr>
         <mc:AlternateContent>
           <mc:Choice Requires="wps">
             <w:drawing>
@@ -7171,7 +7525,7 @@
           </mc:Choice>
           <mc:Fallback>
             <w:pict>
-              <v:shape w14:anchorId="481C75D5" id="_x0000_s1051" type="#_x0000_t202" style="position:absolute;left:0;text-align:left;margin-left:153.75pt;margin-top:244.55pt;width:44.25pt;height:18.75pt;z-index:251762688;visibility:visible;mso-wrap-style:square;mso-width-percent:0;mso-height-percent:0;mso-wrap-distance-left:9pt;mso-wrap-distance-top:3.6pt;mso-wrap-distance-right:9pt;mso-wrap-distance-bottom:3.6pt;mso-position-horizontal:absolute;mso-position-horizontal-relative:margin;mso-position-vertical:absolute;mso-position-vertical-relative:text;mso-width-percent:0;mso-height-percent:0;mso-width-relative:margin;mso-height-relative:margin;v-text-anchor:top" o:gfxdata="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" stroked="f">
+              <v:shape w14:anchorId="481C75D5" id="_x0000_s1052" type="#_x0000_t202" style="position:absolute;left:0;text-align:left;margin-left:153.75pt;margin-top:244.55pt;width:44.25pt;height:18.75pt;z-index:251762688;visibility:visible;mso-wrap-style:square;mso-width-percent:0;mso-height-percent:0;mso-wrap-distance-left:9pt;mso-wrap-distance-top:3.6pt;mso-wrap-distance-right:9pt;mso-wrap-distance-bottom:3.6pt;mso-position-horizontal:absolute;mso-position-horizontal-relative:margin;mso-position-vertical:absolute;mso-position-vertical-relative:text;mso-width-percent:0;mso-height-percent:0;mso-width-relative:margin;mso-height-relative:margin;v-text-anchor:top" o:gfxdata="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" stroked="f">
                 <v:textbox>
                   <w:txbxContent>
                     <w:p>
@@ -7192,6 +7546,10 @@
         </mc:AlternateContent>
       </w:r>
       <w:r>
+        <w:rPr>
+          <w:noProof/>
+          <w:lang w:val="en-IN" w:eastAsia="en-IN"/>
+        </w:rPr>
         <mc:AlternateContent>
           <mc:Choice Requires="wps">
             <w:drawing>
@@ -7242,7 +7600,15 @@
                               <w:jc w:val="center"/>
                             </w:pPr>
                             <w:r>
-                              <w:t>Exit &amp; Minimise</w:t>
+                              <w:t>Exit &amp; Minim</w:t>
+                            </w:r>
+                            <w:bookmarkStart w:id="13" w:name="_GoBack"/>
+                            <w:r>
+                              <w:t>i</w:t>
+                            </w:r>
+                            <w:bookmarkEnd w:id="13"/>
+                            <w:r>
+                              <w:t>se</w:t>
                             </w:r>
                           </w:p>
                         </w:txbxContent>
@@ -7264,7 +7630,7 @@
           </mc:Choice>
           <mc:Fallback>
             <w:pict>
-              <v:shape w14:anchorId="72633274" id="_x0000_s1052" type="#_x0000_t202" style="position:absolute;left:0;text-align:left;margin-left:5in;margin-top:55.55pt;width:60.75pt;height:36pt;z-index:251758592;visibility:visible;mso-wrap-style:square;mso-width-percent:0;mso-height-percent:0;mso-wrap-distance-left:9pt;mso-wrap-distance-top:3.6pt;mso-wrap-distance-right:9pt;mso-wrap-distance-bottom:3.6pt;mso-position-horizontal:absolute;mso-position-horizontal-relative:margin;mso-position-vertical:absolute;mso-position-vertical-relative:text;mso-width-percent:0;mso-height-percent:0;mso-width-relative:margin;mso-height-relative:margin;v-text-anchor:top" o:gfxdata="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" stroked="f">
+              <v:shape w14:anchorId="72633274" id="_x0000_s1053" type="#_x0000_t202" style="position:absolute;left:0;text-align:left;margin-left:5in;margin-top:55.55pt;width:60.75pt;height:36pt;z-index:251758592;visibility:visible;mso-wrap-style:square;mso-width-percent:0;mso-height-percent:0;mso-wrap-distance-left:9pt;mso-wrap-distance-top:3.6pt;mso-wrap-distance-right:9pt;mso-wrap-distance-bottom:3.6pt;mso-position-horizontal:absolute;mso-position-horizontal-relative:margin;mso-position-vertical:absolute;mso-position-vertical-relative:text;mso-width-percent:0;mso-height-percent:0;mso-width-relative:margin;mso-height-relative:margin;v-text-anchor:top" o:gfxdata="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" stroked="f">
                 <v:textbox>
                   <w:txbxContent>
                     <w:p>
@@ -7273,7 +7639,15 @@
                         <w:jc w:val="center"/>
                       </w:pPr>
                       <w:r>
-                        <w:t>Exit &amp; Minimise</w:t>
+                        <w:t>Exit &amp; Minim</w:t>
+                      </w:r>
+                      <w:bookmarkStart w:id="14" w:name="_GoBack"/>
+                      <w:r>
+                        <w:t>i</w:t>
+                      </w:r>
+                      <w:bookmarkEnd w:id="14"/>
+                      <w:r>
+                        <w:t>se</w:t>
                       </w:r>
                     </w:p>
                   </w:txbxContent>
@@ -7285,6 +7659,10 @@
         </mc:AlternateContent>
       </w:r>
       <w:r>
+        <w:rPr>
+          <w:noProof/>
+          <w:lang w:val="en-IN" w:eastAsia="en-IN"/>
+        </w:rPr>
         <mc:AlternateContent>
           <mc:Choice Requires="wps">
             <w:drawing>
@@ -7364,6 +7742,10 @@
         </mc:AlternateContent>
       </w:r>
       <w:r>
+        <w:rPr>
+          <w:noProof/>
+          <w:lang w:val="en-IN" w:eastAsia="en-IN"/>
+        </w:rPr>
         <mc:AlternateContent>
           <mc:Choice Requires="wps">
             <w:drawing>
@@ -7443,6 +7825,10 @@
         </mc:AlternateContent>
       </w:r>
       <w:r>
+        <w:rPr>
+          <w:noProof/>
+          <w:lang w:val="en-IN" w:eastAsia="en-IN"/>
+        </w:rPr>
         <mc:AlternateContent>
           <mc:Choice Requires="wps">
             <w:drawing>
@@ -7524,7 +7910,7 @@
       <w:r>
         <w:rPr>
           <w:noProof/>
-          <w:lang w:eastAsia="en-GB"/>
+          <w:lang w:val="en-IN" w:eastAsia="en-IN"/>
         </w:rPr>
         <mc:AlternateContent>
           <mc:Choice Requires="wps">
@@ -7632,7 +8018,7 @@
           </mc:Choice>
           <mc:Fallback>
             <w:pict>
-              <v:shape w14:anchorId="4655B95A" id="Text Box 193" o:spid="_x0000_s1053" type="#_x0000_t202" style="position:absolute;left:0;text-align:left;margin-left:86.25pt;margin-top:39.05pt;width:261pt;height:186.75pt;z-index:251751424;visibility:visible;mso-wrap-style:square;mso-width-percent:0;mso-wrap-distance-left:9pt;mso-wrap-distance-top:0;mso-wrap-distance-right:9pt;mso-wrap-distance-bottom:0;mso-position-horizontal:absolute;mso-position-horizontal-relative:text;mso-position-vertical:absolute;mso-position-vertical-relative:text;mso-width-percent:0;mso-width-relative:margin;v-text-anchor:top" o:gfxdata="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" fillcolor="white [3201]" strokeweight=".5pt">
+              <v:shape w14:anchorId="4655B95A" id="Text Box 193" o:spid="_x0000_s1054" type="#_x0000_t202" style="position:absolute;left:0;text-align:left;margin-left:86.25pt;margin-top:39.05pt;width:261pt;height:186.75pt;z-index:251751424;visibility:visible;mso-wrap-style:square;mso-width-percent:0;mso-wrap-distance-left:9pt;mso-wrap-distance-top:0;mso-wrap-distance-right:9pt;mso-wrap-distance-bottom:0;mso-position-horizontal:absolute;mso-position-horizontal-relative:text;mso-position-vertical:absolute;mso-position-vertical-relative:text;mso-width-percent:0;mso-width-relative:margin;v-text-anchor:top" o:gfxdata="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" fillcolor="white [3201]" strokeweight=".5pt">
                 <v:textbox>
                   <w:txbxContent>
                     <w:p>
@@ -7678,7 +8064,7 @@
       <w:r>
         <w:rPr>
           <w:noProof/>
-          <w:lang w:eastAsia="en-GB"/>
+          <w:lang w:val="en-IN" w:eastAsia="en-IN"/>
         </w:rPr>
         <mc:AlternateContent>
           <mc:Choice Requires="wps">
@@ -7844,7 +8230,7 @@
       <w:r>
         <w:rPr>
           <w:noProof/>
-          <w:lang w:eastAsia="en-GB"/>
+          <w:lang w:val="en-IN" w:eastAsia="en-IN"/>
         </w:rPr>
         <mc:AlternateContent>
           <mc:Choice Requires="wps">
@@ -7924,7 +8310,7 @@
       <w:r>
         <w:rPr>
           <w:noProof/>
-          <w:lang w:eastAsia="en-GB"/>
+          <w:lang w:val="en-IN" w:eastAsia="en-IN"/>
         </w:rPr>
         <mc:AlternateContent>
           <mc:Choice Requires="wps">
@@ -8000,7 +8386,7 @@
       <w:r>
         <w:rPr>
           <w:noProof/>
-          <w:lang w:eastAsia="en-GB"/>
+          <w:lang w:val="en-IN" w:eastAsia="en-IN"/>
         </w:rPr>
         <mc:AlternateContent>
           <mc:Choice Requires="wps">
@@ -8087,7 +8473,7 @@
           </mc:Choice>
           <mc:Fallback>
             <w:pict>
-              <v:shape w14:anchorId="50AEFAAE" id="Text Box 227" o:spid="_x0000_s1054" type="#_x0000_t202" style="position:absolute;left:0;text-align:left;margin-left:237.75pt;margin-top:548.75pt;width:138.75pt;height:52.5pt;z-index:251806720;visibility:visible;mso-wrap-style:square;mso-width-percent:0;mso-height-percent:0;mso-wrap-distance-left:9pt;mso-wrap-distance-top:0;mso-wrap-distance-right:9pt;mso-wrap-distance-bottom:0;mso-position-horizontal:absolute;mso-position-horizontal-relative:text;mso-position-vertical:absolute;mso-position-vertical-relative:text;mso-width-percent:0;mso-height-percent:0;mso-width-relative:margin;mso-height-relative:margin;v-text-anchor:top" o:gfxdata="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" fillcolor="white [3201]" strokeweight=".5pt">
+              <v:shape w14:anchorId="50AEFAAE" id="Text Box 227" o:spid="_x0000_s1055" type="#_x0000_t202" style="position:absolute;left:0;text-align:left;margin-left:237.75pt;margin-top:548.75pt;width:138.75pt;height:52.5pt;z-index:251806720;visibility:visible;mso-wrap-style:square;mso-width-percent:0;mso-height-percent:0;mso-wrap-distance-left:9pt;mso-wrap-distance-top:0;mso-wrap-distance-right:9pt;mso-wrap-distance-bottom:0;mso-position-horizontal:absolute;mso-position-horizontal-relative:text;mso-position-vertical:absolute;mso-position-vertical-relative:text;mso-width-percent:0;mso-height-percent:0;mso-width-relative:margin;mso-height-relative:margin;v-text-anchor:top" o:gfxdata="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" fillcolor="white [3201]" strokeweight=".5pt">
                 <v:textbox>
                   <w:txbxContent>
                     <w:p>
@@ -8109,7 +8495,7 @@
       <w:r>
         <w:rPr>
           <w:noProof/>
-          <w:lang w:eastAsia="en-GB"/>
+          <w:lang w:val="en-IN" w:eastAsia="en-IN"/>
         </w:rPr>
         <mc:AlternateContent>
           <mc:Choice Requires="wps">
@@ -8179,7 +8565,7 @@
       <w:r>
         <w:rPr>
           <w:noProof/>
-          <w:lang w:eastAsia="en-GB"/>
+          <w:lang w:val="en-IN" w:eastAsia="en-IN"/>
         </w:rPr>
         <mc:AlternateContent>
           <mc:Choice Requires="wps">
@@ -8249,7 +8635,7 @@
       <w:r>
         <w:rPr>
           <w:noProof/>
-          <w:lang w:eastAsia="en-GB"/>
+          <w:lang w:val="en-IN" w:eastAsia="en-IN"/>
         </w:rPr>
         <mc:AlternateContent>
           <mc:Choice Requires="wps">
@@ -8319,7 +8705,7 @@
       <w:r>
         <w:rPr>
           <w:noProof/>
-          <w:lang w:eastAsia="en-GB"/>
+          <w:lang w:val="en-IN" w:eastAsia="en-IN"/>
         </w:rPr>
         <mc:AlternateContent>
           <mc:Choice Requires="wps">
@@ -8403,7 +8789,7 @@
           </mc:Choice>
           <mc:Fallback>
             <w:pict>
-              <v:shape w14:anchorId="22A0DB73" id="Text Box 222" o:spid="_x0000_s1055" type="#_x0000_t202" style="position:absolute;left:0;text-align:left;margin-left:240.75pt;margin-top:279.75pt;width:109.5pt;height:38.2pt;z-index:251796480;visibility:visible;mso-wrap-style:square;mso-height-percent:0;mso-wrap-distance-left:9pt;mso-wrap-distance-top:0;mso-wrap-distance-right:9pt;mso-wrap-distance-bottom:0;mso-position-horizontal:absolute;mso-position-horizontal-relative:text;mso-position-vertical:absolute;mso-position-vertical-relative:text;mso-height-percent:0;mso-height-relative:margin;v-text-anchor:top" o:gfxdata="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" fillcolor="white [3201]" strokeweight=".5pt">
+              <v:shape w14:anchorId="22A0DB73" id="Text Box 222" o:spid="_x0000_s1056" type="#_x0000_t202" style="position:absolute;left:0;text-align:left;margin-left:240.75pt;margin-top:279.75pt;width:109.5pt;height:38.2pt;z-index:251796480;visibility:visible;mso-wrap-style:square;mso-height-percent:0;mso-wrap-distance-left:9pt;mso-wrap-distance-top:0;mso-wrap-distance-right:9pt;mso-wrap-distance-bottom:0;mso-position-horizontal:absolute;mso-position-horizontal-relative:text;mso-position-vertical:absolute;mso-position-vertical-relative:text;mso-height-percent:0;mso-height-relative:margin;v-text-anchor:top" o:gfxdata="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" fillcolor="white [3201]" strokeweight=".5pt">
                 <v:textbox>
                   <w:txbxContent>
                     <w:p>
@@ -8425,7 +8811,7 @@
       <w:r>
         <w:rPr>
           <w:noProof/>
-          <w:lang w:eastAsia="en-GB"/>
+          <w:lang w:val="en-IN" w:eastAsia="en-IN"/>
         </w:rPr>
         <mc:AlternateContent>
           <mc:Choice Requires="wps">
@@ -8509,7 +8895,7 @@
           </mc:Choice>
           <mc:Fallback>
             <w:pict>
-              <v:shape w14:anchorId="1F105EB8" id="Text Box 223" o:spid="_x0000_s1056" type="#_x0000_t202" style="position:absolute;left:0;text-align:left;margin-left:240.75pt;margin-top:332.75pt;width:109.5pt;height:52.5pt;z-index:251798528;visibility:visible;mso-wrap-style:square;mso-height-percent:0;mso-wrap-distance-left:9pt;mso-wrap-distance-top:0;mso-wrap-distance-right:9pt;mso-wrap-distance-bottom:0;mso-position-horizontal:absolute;mso-position-horizontal-relative:text;mso-position-vertical:absolute;mso-position-vertical-relative:text;mso-height-percent:0;mso-height-relative:margin;v-text-anchor:top" o:gfxdata="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" fillcolor="white [3201]" strokeweight=".5pt">
+              <v:shape w14:anchorId="1F105EB8" id="Text Box 223" o:spid="_x0000_s1057" type="#_x0000_t202" style="position:absolute;left:0;text-align:left;margin-left:240.75pt;margin-top:332.75pt;width:109.5pt;height:52.5pt;z-index:251798528;visibility:visible;mso-wrap-style:square;mso-height-percent:0;mso-wrap-distance-left:9pt;mso-wrap-distance-top:0;mso-wrap-distance-right:9pt;mso-wrap-distance-bottom:0;mso-position-horizontal:absolute;mso-position-horizontal-relative:text;mso-position-vertical:absolute;mso-position-vertical-relative:text;mso-height-percent:0;mso-height-relative:margin;v-text-anchor:top" o:gfxdata="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" fillcolor="white [3201]" strokeweight=".5pt">
                 <v:textbox>
                   <w:txbxContent>
                     <w:p>
@@ -8531,7 +8917,7 @@
       <w:r>
         <w:rPr>
           <w:noProof/>
-          <w:lang w:eastAsia="en-GB"/>
+          <w:lang w:val="en-IN" w:eastAsia="en-IN"/>
         </w:rPr>
         <mc:AlternateContent>
           <mc:Choice Requires="wps">
@@ -8601,7 +8987,7 @@
       <w:r>
         <w:rPr>
           <w:noProof/>
-          <w:lang w:eastAsia="en-GB"/>
+          <w:lang w:val="en-IN" w:eastAsia="en-IN"/>
         </w:rPr>
         <mc:AlternateContent>
           <mc:Choice Requires="wps">
@@ -8671,7 +9057,7 @@
       <w:r>
         <w:rPr>
           <w:noProof/>
-          <w:lang w:eastAsia="en-GB"/>
+          <w:lang w:val="en-IN" w:eastAsia="en-IN"/>
         </w:rPr>
         <mc:AlternateContent>
           <mc:Choice Requires="wps">
@@ -8741,7 +9127,7 @@
       <w:r>
         <w:rPr>
           <w:noProof/>
-          <w:lang w:eastAsia="en-GB"/>
+          <w:lang w:val="en-IN" w:eastAsia="en-IN"/>
         </w:rPr>
         <mc:AlternateContent>
           <mc:Choice Requires="wps">
@@ -8811,7 +9197,7 @@
       <w:r>
         <w:rPr>
           <w:noProof/>
-          <w:lang w:eastAsia="en-GB"/>
+          <w:lang w:val="en-IN" w:eastAsia="en-IN"/>
         </w:rPr>
         <mc:AlternateContent>
           <mc:Choice Requires="wps">
@@ -8895,7 +9281,7 @@
           </mc:Choice>
           <mc:Fallback>
             <w:pict>
-              <v:shape w14:anchorId="75273241" id="Text Box 214" o:spid="_x0000_s1057" type="#_x0000_t202" style="position:absolute;left:0;text-align:left;margin-left:249pt;margin-top:47.6pt;width:109.5pt;height:38.2pt;z-index:251785216;visibility:visible;mso-wrap-style:square;mso-height-percent:0;mso-wrap-distance-left:9pt;mso-wrap-distance-top:0;mso-wrap-distance-right:9pt;mso-wrap-distance-bottom:0;mso-position-horizontal:absolute;mso-position-horizontal-relative:text;mso-position-vertical:absolute;mso-position-vertical-relative:text;mso-height-percent:0;mso-height-relative:margin;v-text-anchor:top" o:gfxdata="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" fillcolor="white [3201]" strokeweight=".5pt">
+              <v:shape w14:anchorId="75273241" id="Text Box 214" o:spid="_x0000_s1058" type="#_x0000_t202" style="position:absolute;left:0;text-align:left;margin-left:249pt;margin-top:47.6pt;width:109.5pt;height:38.2pt;z-index:251785216;visibility:visible;mso-wrap-style:square;mso-height-percent:0;mso-wrap-distance-left:9pt;mso-wrap-distance-top:0;mso-wrap-distance-right:9pt;mso-wrap-distance-bottom:0;mso-position-horizontal:absolute;mso-position-horizontal-relative:text;mso-position-vertical:absolute;mso-position-vertical-relative:text;mso-height-percent:0;mso-height-relative:margin;v-text-anchor:top" o:gfxdata="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" fillcolor="white [3201]" strokeweight=".5pt">
                 <v:textbox>
                   <w:txbxContent>
                     <w:p>
@@ -8917,7 +9303,7 @@
       <w:r>
         <w:rPr>
           <w:noProof/>
-          <w:lang w:eastAsia="en-GB"/>
+          <w:lang w:val="en-IN" w:eastAsia="en-IN"/>
         </w:rPr>
         <mc:AlternateContent>
           <mc:Choice Requires="wps">
@@ -9001,7 +9387,7 @@
           </mc:Choice>
           <mc:Fallback>
             <w:pict>
-              <v:shape w14:anchorId="505D0A58" id="Text Box 215" o:spid="_x0000_s1058" type="#_x0000_t202" style="position:absolute;left:0;text-align:left;margin-left:250.5pt;margin-top:101.15pt;width:109.5pt;height:38.15pt;z-index:251787264;visibility:visible;mso-wrap-style:square;mso-height-percent:0;mso-wrap-distance-left:9pt;mso-wrap-distance-top:0;mso-wrap-distance-right:9pt;mso-wrap-distance-bottom:0;mso-position-horizontal:absolute;mso-position-horizontal-relative:text;mso-position-vertical:absolute;mso-position-vertical-relative:text;mso-height-percent:0;mso-height-relative:margin;v-text-anchor:top" o:gfxdata="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" fillcolor="white [3201]" strokeweight=".5pt">
+              <v:shape w14:anchorId="505D0A58" id="Text Box 215" o:spid="_x0000_s1059" type="#_x0000_t202" style="position:absolute;left:0;text-align:left;margin-left:250.5pt;margin-top:101.15pt;width:109.5pt;height:38.15pt;z-index:251787264;visibility:visible;mso-wrap-style:square;mso-height-percent:0;mso-wrap-distance-left:9pt;mso-wrap-distance-top:0;mso-wrap-distance-right:9pt;mso-wrap-distance-bottom:0;mso-position-horizontal:absolute;mso-position-horizontal-relative:text;mso-position-vertical:absolute;mso-position-vertical-relative:text;mso-height-percent:0;mso-height-relative:margin;v-text-anchor:top" o:gfxdata="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" fillcolor="white [3201]" strokeweight=".5pt">
                 <v:textbox>
                   <w:txbxContent>
                     <w:p>
@@ -9023,7 +9409,7 @@
       <w:r>
         <w:rPr>
           <w:noProof/>
-          <w:lang w:eastAsia="en-GB"/>
+          <w:lang w:val="en-IN" w:eastAsia="en-IN"/>
         </w:rPr>
         <mc:AlternateContent>
           <mc:Choice Requires="wps">
@@ -9107,7 +9493,7 @@
           </mc:Choice>
           <mc:Fallback>
             <w:pict>
-              <v:shape w14:anchorId="23EE1682" id="Text Box 216" o:spid="_x0000_s1059" type="#_x0000_t202" style="position:absolute;left:0;text-align:left;margin-left:247.5pt;margin-top:154.4pt;width:109.5pt;height:38.2pt;z-index:251789312;visibility:visible;mso-wrap-style:square;mso-height-percent:0;mso-wrap-distance-left:9pt;mso-wrap-distance-top:0;mso-wrap-distance-right:9pt;mso-wrap-distance-bottom:0;mso-position-horizontal:absolute;mso-position-horizontal-relative:text;mso-position-vertical:absolute;mso-position-vertical-relative:text;mso-height-percent:0;mso-height-relative:margin;v-text-anchor:top" o:gfxdata="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" fillcolor="white [3201]" strokeweight=".5pt">
+              <v:shape w14:anchorId="23EE1682" id="Text Box 216" o:spid="_x0000_s1060" type="#_x0000_t202" style="position:absolute;left:0;text-align:left;margin-left:247.5pt;margin-top:154.4pt;width:109.5pt;height:38.2pt;z-index:251789312;visibility:visible;mso-wrap-style:square;mso-height-percent:0;mso-wrap-distance-left:9pt;mso-wrap-distance-top:0;mso-wrap-distance-right:9pt;mso-wrap-distance-bottom:0;mso-position-horizontal:absolute;mso-position-horizontal-relative:text;mso-position-vertical:absolute;mso-position-vertical-relative:text;mso-height-percent:0;mso-height-relative:margin;v-text-anchor:top" o:gfxdata="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" fillcolor="white [3201]" strokeweight=".5pt">
                 <v:textbox>
                   <w:txbxContent>
                     <w:p>
@@ -9129,7 +9515,7 @@
       <w:r>
         <w:rPr>
           <w:noProof/>
-          <w:lang w:eastAsia="en-GB"/>
+          <w:lang w:val="en-IN" w:eastAsia="en-IN"/>
         </w:rPr>
         <mc:AlternateContent>
           <mc:Choice Requires="wps">
@@ -9219,7 +9605,7 @@
           </mc:Choice>
           <mc:Fallback>
             <w:pict>
-              <v:shape w14:anchorId="7AD0E99C" id="Text Box 213" o:spid="_x0000_s1060" type="#_x0000_t202" style="position:absolute;left:0;text-align:left;margin-left:270.75pt;margin-top:436.5pt;width:109.5pt;height:34.5pt;z-index:251783168;visibility:visible;mso-wrap-style:square;mso-height-percent:0;mso-wrap-distance-left:9pt;mso-wrap-distance-top:0;mso-wrap-distance-right:9pt;mso-wrap-distance-bottom:0;mso-position-horizontal:absolute;mso-position-horizontal-relative:text;mso-position-vertical:absolute;mso-position-vertical-relative:text;mso-height-percent:0;mso-height-relative:margin;v-text-anchor:top" o:gfxdata="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" fillcolor="red" strokeweight=".5pt">
+              <v:shape w14:anchorId="7AD0E99C" id="Text Box 213" o:spid="_x0000_s1061" type="#_x0000_t202" style="position:absolute;left:0;text-align:left;margin-left:270.75pt;margin-top:436.5pt;width:109.5pt;height:34.5pt;z-index:251783168;visibility:visible;mso-wrap-style:square;mso-height-percent:0;mso-wrap-distance-left:9pt;mso-wrap-distance-top:0;mso-wrap-distance-right:9pt;mso-wrap-distance-bottom:0;mso-position-horizontal:absolute;mso-position-horizontal-relative:text;mso-position-vertical:absolute;mso-position-vertical-relative:text;mso-height-percent:0;mso-height-relative:margin;v-text-anchor:top" o:gfxdata="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" fillcolor="red" strokeweight=".5pt">
                 <v:textbox>
                   <w:txbxContent>
                     <w:p>
@@ -9247,7 +9633,7 @@
       <w:r>
         <w:rPr>
           <w:noProof/>
-          <w:lang w:eastAsia="en-GB"/>
+          <w:lang w:val="en-IN" w:eastAsia="en-IN"/>
         </w:rPr>
         <mc:AlternateContent>
           <mc:Choice Requires="wps">
@@ -9317,7 +9703,7 @@
       <w:r>
         <w:rPr>
           <w:noProof/>
-          <w:lang w:eastAsia="en-GB"/>
+          <w:lang w:val="en-IN" w:eastAsia="en-IN"/>
         </w:rPr>
         <mc:AlternateContent>
           <mc:Choice Requires="wps">
@@ -9394,7 +9780,7 @@
       <w:r>
         <w:rPr>
           <w:noProof/>
-          <w:lang w:eastAsia="en-GB"/>
+          <w:lang w:val="en-IN" w:eastAsia="en-IN"/>
         </w:rPr>
         <mc:AlternateContent>
           <mc:Choice Requires="wps">
@@ -9471,7 +9857,7 @@
       <w:r>
         <w:rPr>
           <w:noProof/>
-          <w:lang w:eastAsia="en-GB"/>
+          <w:lang w:val="en-IN" w:eastAsia="en-IN"/>
         </w:rPr>
         <mc:AlternateContent>
           <mc:Choice Requires="wps">
@@ -9541,7 +9927,7 @@
       <w:r>
         <w:rPr>
           <w:noProof/>
-          <w:lang w:eastAsia="en-GB"/>
+          <w:lang w:val="en-IN" w:eastAsia="en-IN"/>
         </w:rPr>
         <mc:AlternateContent>
           <mc:Choice Requires="wps">
@@ -9612,7 +9998,7 @@
       <w:r>
         <w:rPr>
           <w:noProof/>
-          <w:lang w:eastAsia="en-GB"/>
+          <w:lang w:val="en-IN" w:eastAsia="en-IN"/>
         </w:rPr>
         <mc:AlternateContent>
           <mc:Choice Requires="wps">
@@ -9695,7 +10081,7 @@
           </mc:Choice>
           <mc:Fallback>
             <w:pict>
-              <v:shape w14:anchorId="469B1D9B" id="Text Box 205" o:spid="_x0000_s1061" type="#_x0000_t202" style="position:absolute;left:0;text-align:left;margin-left:18.75pt;margin-top:615.75pt;width:109.5pt;height:34.5pt;z-index:251773952;visibility:visible;mso-wrap-style:square;mso-height-percent:0;mso-wrap-distance-left:9pt;mso-wrap-distance-top:0;mso-wrap-distance-right:9pt;mso-wrap-distance-bottom:0;mso-position-horizontal:absolute;mso-position-horizontal-relative:text;mso-position-vertical:absolute;mso-position-vertical-relative:text;mso-height-percent:0;mso-height-relative:margin;v-text-anchor:top" o:gfxdata="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" fillcolor="white [3201]" strokeweight=".5pt">
+              <v:shape w14:anchorId="469B1D9B" id="Text Box 205" o:spid="_x0000_s1062" type="#_x0000_t202" style="position:absolute;left:0;text-align:left;margin-left:18.75pt;margin-top:615.75pt;width:109.5pt;height:34.5pt;z-index:251773952;visibility:visible;mso-wrap-style:square;mso-height-percent:0;mso-wrap-distance-left:9pt;mso-wrap-distance-top:0;mso-wrap-distance-right:9pt;mso-wrap-distance-bottom:0;mso-position-horizontal:absolute;mso-position-horizontal-relative:text;mso-position-vertical:absolute;mso-position-vertical-relative:text;mso-height-percent:0;mso-height-relative:margin;v-text-anchor:top" o:gfxdata="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" fillcolor="white [3201]" strokeweight=".5pt">
                 <v:textbox>
                   <w:txbxContent>
                     <w:p>
@@ -9716,7 +10102,7 @@
       <w:r>
         <w:rPr>
           <w:noProof/>
-          <w:lang w:eastAsia="en-GB"/>
+          <w:lang w:val="en-IN" w:eastAsia="en-IN"/>
         </w:rPr>
         <mc:AlternateContent>
           <mc:Choice Requires="wps">
@@ -9796,7 +10182,7 @@
           </mc:Choice>
           <mc:Fallback>
             <w:pict>
-              <v:shape w14:anchorId="78845A5A" id="Text Box 204" o:spid="_x0000_s1062" type="#_x0000_t202" style="position:absolute;left:0;text-align:left;margin-left:23.25pt;margin-top:480pt;width:109.5pt;height:34.5pt;z-index:251771904;visibility:visible;mso-wrap-style:square;mso-height-percent:0;mso-wrap-distance-left:9pt;mso-wrap-distance-top:0;mso-wrap-distance-right:9pt;mso-wrap-distance-bottom:0;mso-position-horizontal:absolute;mso-position-horizontal-relative:text;mso-position-vertical:absolute;mso-position-vertical-relative:text;mso-height-percent:0;mso-height-relative:margin;v-text-anchor:top" o:gfxdata="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" fillcolor="white [3201]" strokeweight=".5pt">
+              <v:shape w14:anchorId="78845A5A" id="Text Box 204" o:spid="_x0000_s1063" type="#_x0000_t202" style="position:absolute;left:0;text-align:left;margin-left:23.25pt;margin-top:480pt;width:109.5pt;height:34.5pt;z-index:251771904;visibility:visible;mso-wrap-style:square;mso-height-percent:0;mso-wrap-distance-left:9pt;mso-wrap-distance-top:0;mso-wrap-distance-right:9pt;mso-wrap-distance-bottom:0;mso-position-horizontal:absolute;mso-position-horizontal-relative:text;mso-position-vertical:absolute;mso-position-vertical-relative:text;mso-height-percent:0;mso-height-relative:margin;v-text-anchor:top" o:gfxdata="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" fillcolor="white [3201]" strokeweight=".5pt">
                 <v:textbox>
                   <w:txbxContent>
                     <w:p>
@@ -9814,7 +10200,7 @@
       <w:r>
         <w:rPr>
           <w:noProof/>
-          <w:lang w:eastAsia="en-GB"/>
+          <w:lang w:val="en-IN" w:eastAsia="en-IN"/>
         </w:rPr>
         <mc:AlternateContent>
           <mc:Choice Requires="wps">
@@ -9894,7 +10280,7 @@
           </mc:Choice>
           <mc:Fallback>
             <w:pict>
-              <v:shape w14:anchorId="199442C6" id="Text Box 203" o:spid="_x0000_s1063" type="#_x0000_t202" style="position:absolute;left:0;text-align:left;margin-left:26.25pt;margin-top:393pt;width:109.5pt;height:34.5pt;z-index:251769856;visibility:visible;mso-wrap-style:square;mso-height-percent:0;mso-wrap-distance-left:9pt;mso-wrap-distance-top:0;mso-wrap-distance-right:9pt;mso-wrap-distance-bottom:0;mso-position-horizontal:absolute;mso-position-horizontal-relative:text;mso-position-vertical:absolute;mso-position-vertical-relative:text;mso-height-percent:0;mso-height-relative:margin;v-text-anchor:top" o:gfxdata="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" fillcolor="white [3201]" strokeweight=".5pt">
+              <v:shape w14:anchorId="199442C6" id="Text Box 203" o:spid="_x0000_s1064" type="#_x0000_t202" style="position:absolute;left:0;text-align:left;margin-left:26.25pt;margin-top:393pt;width:109.5pt;height:34.5pt;z-index:251769856;visibility:visible;mso-wrap-style:square;mso-height-percent:0;mso-wrap-distance-left:9pt;mso-wrap-distance-top:0;mso-wrap-distance-right:9pt;mso-wrap-distance-bottom:0;mso-position-horizontal:absolute;mso-position-horizontal-relative:text;mso-position-vertical:absolute;mso-position-vertical-relative:text;mso-height-percent:0;mso-height-relative:margin;v-text-anchor:top" o:gfxdata="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" fillcolor="white [3201]" strokeweight=".5pt">
                 <v:textbox>
                   <w:txbxContent>
                     <w:p>
@@ -9912,7 +10298,7 @@
       <w:r>
         <w:rPr>
           <w:noProof/>
-          <w:lang w:eastAsia="en-GB"/>
+          <w:lang w:val="en-IN" w:eastAsia="en-IN"/>
         </w:rPr>
         <mc:AlternateContent>
           <mc:Choice Requires="wps">
@@ -9992,7 +10378,7 @@
           </mc:Choice>
           <mc:Fallback>
             <w:pict>
-              <v:shape w14:anchorId="5EEFB46D" id="Text Box 202" o:spid="_x0000_s1064" type="#_x0000_t202" style="position:absolute;left:0;text-align:left;margin-left:27.75pt;margin-top:248.25pt;width:109.5pt;height:34.5pt;z-index:251767808;visibility:visible;mso-wrap-style:square;mso-height-percent:0;mso-wrap-distance-left:9pt;mso-wrap-distance-top:0;mso-wrap-distance-right:9pt;mso-wrap-distance-bottom:0;mso-position-horizontal:absolute;mso-position-horizontal-relative:text;mso-position-vertical:absolute;mso-position-vertical-relative:text;mso-height-percent:0;mso-height-relative:margin;v-text-anchor:top" o:gfxdata="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" fillcolor="white [3201]" strokeweight=".5pt">
+              <v:shape w14:anchorId="5EEFB46D" id="Text Box 202" o:spid="_x0000_s1065" type="#_x0000_t202" style="position:absolute;left:0;text-align:left;margin-left:27.75pt;margin-top:248.25pt;width:109.5pt;height:34.5pt;z-index:251767808;visibility:visible;mso-wrap-style:square;mso-height-percent:0;mso-wrap-distance-left:9pt;mso-wrap-distance-top:0;mso-wrap-distance-right:9pt;mso-wrap-distance-bottom:0;mso-position-horizontal:absolute;mso-position-horizontal-relative:text;mso-position-vertical:absolute;mso-position-vertical-relative:text;mso-height-percent:0;mso-height-relative:margin;v-text-anchor:top" o:gfxdata="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" fillcolor="white [3201]" strokeweight=".5pt">
                 <v:textbox>
                   <w:txbxContent>
                     <w:p>
@@ -10010,7 +10396,7 @@
       <w:r>
         <w:rPr>
           <w:noProof/>
-          <w:lang w:eastAsia="en-GB"/>
+          <w:lang w:val="en-IN" w:eastAsia="en-IN"/>
         </w:rPr>
         <mc:AlternateContent>
           <mc:Choice Requires="wps">
@@ -10093,7 +10479,7 @@
           </mc:Choice>
           <mc:Fallback>
             <w:pict>
-              <v:shape w14:anchorId="7BB0B8A3" id="Text Box 201" o:spid="_x0000_s1065" type="#_x0000_t202" style="position:absolute;left:0;text-align:left;margin-left:29.25pt;margin-top:183pt;width:109.5pt;height:34.5pt;z-index:251765760;visibility:visible;mso-wrap-style:square;mso-height-percent:0;mso-wrap-distance-left:9pt;mso-wrap-distance-top:0;mso-wrap-distance-right:9pt;mso-wrap-distance-bottom:0;mso-position-horizontal:absolute;mso-position-horizontal-relative:text;mso-position-vertical:absolute;mso-position-vertical-relative:text;mso-height-percent:0;mso-height-relative:margin;v-text-anchor:top" o:gfxdata="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" fillcolor="white [3201]" strokeweight=".5pt">
+              <v:shape w14:anchorId="7BB0B8A3" id="Text Box 201" o:spid="_x0000_s1066" type="#_x0000_t202" style="position:absolute;left:0;text-align:left;margin-left:29.25pt;margin-top:183pt;width:109.5pt;height:34.5pt;z-index:251765760;visibility:visible;mso-wrap-style:square;mso-height-percent:0;mso-wrap-distance-left:9pt;mso-wrap-distance-top:0;mso-wrap-distance-right:9pt;mso-wrap-distance-bottom:0;mso-position-horizontal:absolute;mso-position-horizontal-relative:text;mso-position-vertical:absolute;mso-position-vertical-relative:text;mso-height-percent:0;mso-height-relative:margin;v-text-anchor:top" o:gfxdata="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" fillcolor="white [3201]" strokeweight=".5pt">
                 <v:textbox>
                   <w:txbxContent>
                     <w:p>
@@ -10114,7 +10500,7 @@
       <w:r>
         <w:rPr>
           <w:noProof/>
-          <w:lang w:eastAsia="en-GB"/>
+          <w:lang w:val="en-IN" w:eastAsia="en-IN"/>
         </w:rPr>
         <mc:AlternateContent>
           <mc:Choice Requires="wps">
@@ -10194,7 +10580,7 @@
           </mc:Choice>
           <mc:Fallback>
             <w:pict>
-              <v:shape w14:anchorId="22399354" id="Text Box 200" o:spid="_x0000_s1066" type="#_x0000_t202" style="position:absolute;left:0;text-align:left;margin-left:31.5pt;margin-top:24.5pt;width:109.5pt;height:34.5pt;z-index:251763712;visibility:visible;mso-wrap-style:square;mso-height-percent:0;mso-wrap-distance-left:9pt;mso-wrap-distance-top:0;mso-wrap-distance-right:9pt;mso-wrap-distance-bottom:0;mso-position-horizontal:absolute;mso-position-horizontal-relative:text;mso-position-vertical:absolute;mso-position-vertical-relative:text;mso-height-percent:0;mso-height-relative:margin;v-text-anchor:top" o:gfxdata="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" fillcolor="white [3201]" strokeweight=".5pt">
+              <v:shape w14:anchorId="22399354" id="Text Box 200" o:spid="_x0000_s1067" type="#_x0000_t202" style="position:absolute;left:0;text-align:left;margin-left:31.5pt;margin-top:24.5pt;width:109.5pt;height:34.5pt;z-index:251763712;visibility:visible;mso-wrap-style:square;mso-height-percent:0;mso-wrap-distance-left:9pt;mso-wrap-distance-top:0;mso-wrap-distance-right:9pt;mso-wrap-distance-bottom:0;mso-position-horizontal:absolute;mso-position-horizontal-relative:text;mso-position-vertical:absolute;mso-position-vertical-relative:text;mso-height-percent:0;mso-height-relative:margin;v-text-anchor:top" o:gfxdata="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" fillcolor="white [3201]" strokeweight=".5pt">
                 <v:textbox>
                   <w:txbxContent>
                     <w:p>
@@ -10336,7 +10722,7 @@
       <w:rPr>
         <w:noProof/>
       </w:rPr>
-      <w:t>6</w:t>
+      <w:t>5</w:t>
     </w:r>
     <w:r>
       <w:rPr>
@@ -17678,7 +18064,7 @@
 </file>
 
 <file path=customXml/itemProps1.xml><?xml version="1.0" encoding="utf-8"?>
-<ds:datastoreItem xmlns:ds="http://schemas.openxmlformats.org/officeDocument/2006/customXml" ds:itemID="{5762300F-BF06-4380-B2E8-212BB9C8E0B2}">
+<ds:datastoreItem xmlns:ds="http://schemas.openxmlformats.org/officeDocument/2006/customXml" ds:itemID="{69CB46EC-316D-4744-85E2-BAA2CFD94A11}">
   <ds:schemaRefs>
     <ds:schemaRef ds:uri="http://schemas.openxmlformats.org/officeDocument/2006/bibliography"/>
   </ds:schemaRefs>

</xml_diff>